<commit_message>
progress 30 Januari 2021
</commit_message>
<xml_diff>
--- a/BUKU TA/(Draft) BUKU TA(4).docx
+++ b/BUKU TA/(Draft) BUKU TA(4).docx
@@ -10266,27 +10266,7 @@
           <w:szCs w:val="20"/>
           <w:lang w:val="id-ID"/>
         </w:rPr>
-        <w:t>Diagram alir (</w:t>
-      </w:r>
-      <w:r>
-        <w:rPr>
-          <w:bCs/>
-          <w:i/>
-          <w:iCs/>
-          <w:sz w:val="20"/>
-          <w:szCs w:val="20"/>
-          <w:lang w:val="id-ID"/>
-        </w:rPr>
-        <w:t xml:space="preserve">flowchart) </w:t>
-      </w:r>
-      <w:r>
-        <w:rPr>
-          <w:bCs/>
-          <w:sz w:val="20"/>
-          <w:szCs w:val="20"/>
-          <w:lang w:val="id-ID"/>
-        </w:rPr>
-        <w:t>penelitian digunakan untuk menjelaskan langkah-langkah perencanaan dalam melakukan penelitian. Berikut adalah diagram yang digunakan pada penelitian ini</w:t>
+        <w:t>Diagram penelitian digunakan untuk menjelaskan langkah-langkah perencanaan dalam melakukan penelitian. Berikut adalah diagram yang digunakan pada penelitian ini</w:t>
       </w:r>
     </w:p>
     <w:p>
@@ -10314,6 +10294,46 @@
           <w:lang w:val="id-ID"/>
         </w:rPr>
       </w:pPr>
+      <w:r>
+        <w:rPr>
+          <w:noProof/>
+        </w:rPr>
+        <w:drawing>
+          <wp:inline distT="0" distB="0" distL="0" distR="0" wp14:anchorId="27A550A3" wp14:editId="3F303270">
+            <wp:extent cx="3502025" cy="2329815"/>
+            <wp:effectExtent l="0" t="0" r="3175" b="0"/>
+            <wp:docPr id="17" name="Picture 17"/>
+            <wp:cNvGraphicFramePr>
+              <a:graphicFrameLocks xmlns:a="http://schemas.openxmlformats.org/drawingml/2006/main" noChangeAspect="1"/>
+            </wp:cNvGraphicFramePr>
+            <a:graphic xmlns:a="http://schemas.openxmlformats.org/drawingml/2006/main">
+              <a:graphicData uri="http://schemas.openxmlformats.org/drawingml/2006/picture">
+                <pic:pic xmlns:pic="http://schemas.openxmlformats.org/drawingml/2006/picture">
+                  <pic:nvPicPr>
+                    <pic:cNvPr id="1" name=""/>
+                    <pic:cNvPicPr/>
+                  </pic:nvPicPr>
+                  <pic:blipFill>
+                    <a:blip r:embed="rId26"/>
+                    <a:stretch>
+                      <a:fillRect/>
+                    </a:stretch>
+                  </pic:blipFill>
+                  <pic:spPr>
+                    <a:xfrm>
+                      <a:off x="0" y="0"/>
+                      <a:ext cx="3502025" cy="2329815"/>
+                    </a:xfrm>
+                    <a:prstGeom prst="rect">
+                      <a:avLst/>
+                    </a:prstGeom>
+                  </pic:spPr>
+                </pic:pic>
+              </a:graphicData>
+            </a:graphic>
+          </wp:inline>
+        </w:drawing>
+      </w:r>
     </w:p>
     <w:p>
       <w:pPr>
@@ -10467,6 +10487,7 @@
           <w:szCs w:val="20"/>
           <w:lang w:val="id-ID"/>
         </w:rPr>
+        <w:lastRenderedPageBreak/>
         <w:t>Concept (Konsep)</w:t>
       </w:r>
       <w:bookmarkEnd w:id="17"/>
@@ -10521,77 +10542,26 @@
         </w:rPr>
         <w:t>Riset Lapangan</w:t>
       </w:r>
-      <w:bookmarkEnd w:id="19"/>
-      <w:r>
-        <w:rPr>
-          <w:rFonts w:asciiTheme="majorBidi" w:hAnsiTheme="majorBidi"/>
-          <w:b/>
+    </w:p>
+    <w:p>
+      <w:pPr>
+        <w:ind w:left="360" w:right="25" w:firstLine="360"/>
+        <w:jc w:val="both"/>
+        <w:rPr>
           <w:bCs/>
-          <w:color w:val="auto"/>
-          <w:sz w:val="20"/>
-          <w:szCs w:val="20"/>
-          <w:lang w:val="id-ID"/>
-        </w:rPr>
-        <w:t xml:space="preserve"> </w:t>
-      </w:r>
-    </w:p>
-    <w:p>
-      <w:pPr>
-        <w:ind w:left="540" w:right="25"/>
-        <w:contextualSpacing/>
-        <w:jc w:val="both"/>
+          <w:sz w:val="20"/>
+          <w:szCs w:val="20"/>
+          <w:lang w:val="id-ID"/>
+        </w:rPr>
+      </w:pPr>
+      <w:r>
         <w:rPr>
           <w:bCs/>
           <w:sz w:val="20"/>
           <w:szCs w:val="20"/>
           <w:lang w:val="id-ID"/>
         </w:rPr>
-      </w:pPr>
-      <w:r>
-        <w:rPr>
-          <w:bCs/>
-          <w:sz w:val="20"/>
-          <w:szCs w:val="20"/>
-          <w:lang w:val="id-ID"/>
-        </w:rPr>
-        <w:t>Riset lapangan dilakukan untuk melihat gambaran umum tentang kondisi target, data dan informasi Tanaman Obat Keluarga(TOGA) yang berguna untuk meningkatkan imunitas tubuh diambilk dari Fakultas Farmasi Universitas Airlangga Surabaya. Dengan tujuan untuk melihat k</w:t>
-      </w:r>
-      <w:r>
-        <w:rPr>
-          <w:bCs/>
-          <w:sz w:val="20"/>
-          <w:szCs w:val="20"/>
-          <w:lang w:val="id-ID"/>
-        </w:rPr>
-        <w:t>ondisi</w:t>
-      </w:r>
-      <w:r>
-        <w:rPr>
-          <w:bCs/>
-          <w:sz w:val="20"/>
-          <w:szCs w:val="20"/>
-          <w:lang w:val="id-ID"/>
-        </w:rPr>
-        <w:t xml:space="preserve"> secara </w:t>
-      </w:r>
-      <w:r>
-        <w:rPr>
-          <w:bCs/>
-          <w:sz w:val="20"/>
-          <w:szCs w:val="20"/>
-          <w:lang w:val="id-ID"/>
-        </w:rPr>
-        <w:lastRenderedPageBreak/>
-        <w:t xml:space="preserve">kuantitatif dan kualitatif saat berada di lapangan. Berdasarkan hasil riset lapangan didapat sebanyak </w:t>
-      </w:r>
-      <w:r>
-        <w:rPr>
-          <w:bCs/>
-          <w:sz w:val="20"/>
-          <w:szCs w:val="20"/>
-          <w:lang w:val="id-ID"/>
-        </w:rPr>
-        <w:t>5</w:t>
+        <w:t>Riset lapangan dilakukan untuk melihat gambaran umum tentang kondisi target, data dan informasi Tanaman Obat Keluarga(TOGA) yang berguna untuk meningkatkan imunitas tubuh diambilk dari Fakultas Farmasi Universitas Airlangga Surabaya. Dengan tujuan untuk melihat kondisi secara kuantitatif dan kualitatif saat berada di lapangan. Berdasarkan hasil riset lapangan didapat sebanyak 5</w:t>
       </w:r>
       <w:r>
         <w:rPr>
@@ -10615,8 +10585,8 @@
     </w:p>
     <w:p>
       <w:pPr>
-        <w:ind w:left="540" w:right="-508"/>
-        <w:contextualSpacing/>
+        <w:pStyle w:val="ListParagraph"/>
+        <w:ind w:right="-508"/>
         <w:jc w:val="both"/>
         <w:rPr>
           <w:bCs/>
@@ -10629,20 +10599,7 @@
     <w:p>
       <w:pPr>
         <w:spacing w:after="0"/>
-        <w:ind w:left="180" w:right="25" w:firstLine="360"/>
-        <w:jc w:val="both"/>
-        <w:rPr>
-          <w:bCs/>
-          <w:sz w:val="20"/>
-          <w:szCs w:val="20"/>
-          <w:lang w:val="id-ID"/>
-        </w:rPr>
-      </w:pPr>
-    </w:p>
-    <w:p>
-      <w:pPr>
-        <w:spacing w:after="0"/>
-        <w:ind w:left="180" w:right="25" w:firstLine="360"/>
+        <w:ind w:right="25" w:firstLine="360"/>
         <w:jc w:val="center"/>
         <w:rPr>
           <w:bCs/>
@@ -10658,16 +10615,7 @@
           <w:szCs w:val="18"/>
           <w:lang w:val="id-ID"/>
         </w:rPr>
-        <w:t xml:space="preserve">Tabel </w:t>
-      </w:r>
-      <w:r>
-        <w:rPr>
-          <w:bCs/>
-          <w:sz w:val="18"/>
-          <w:szCs w:val="18"/>
-          <w:lang w:val="id-ID"/>
-        </w:rPr>
-        <w:t>3.1 Daftar Jenis Tanaman</w:t>
+        <w:t>Tabel 3.1 Daftar Jenis Tanaman</w:t>
       </w:r>
     </w:p>
     <w:tbl>
@@ -11179,6 +11127,28 @@
                 <w:lang w:val="id-ID"/>
               </w:rPr>
             </w:pPr>
+            <w:r>
+              <w:rPr>
+                <w:bCs/>
+                <w:i/>
+                <w:iCs/>
+                <w:sz w:val="20"/>
+                <w:szCs w:val="20"/>
+                <w:lang w:val="id-ID"/>
+              </w:rPr>
+              <w:t>C</w:t>
+            </w:r>
+            <w:r>
+              <w:rPr>
+                <w:bCs/>
+                <w:i/>
+                <w:iCs/>
+                <w:sz w:val="20"/>
+                <w:szCs w:val="20"/>
+                <w:lang w:val="id-ID"/>
+              </w:rPr>
+              <w:t>itrus limon</w:t>
+            </w:r>
           </w:p>
         </w:tc>
       </w:tr>
@@ -11186,7 +11156,7 @@
     <w:p>
       <w:pPr>
         <w:spacing w:after="0"/>
-        <w:ind w:left="180" w:right="25" w:firstLine="360"/>
+        <w:ind w:right="25"/>
         <w:jc w:val="both"/>
         <w:rPr>
           <w:bCs/>
@@ -11199,20 +11169,19 @@
     <w:p>
       <w:pPr>
         <w:rPr>
-          <w:sz w:val="18"/>
-          <w:szCs w:val="18"/>
-          <w:lang w:val="id-ID"/>
-        </w:rPr>
-      </w:pPr>
-    </w:p>
-    <w:p>
-      <w:pPr>
-        <w:pStyle w:val="Heading2"/>
+          <w:lang w:val="id-ID"/>
+        </w:rPr>
+      </w:pPr>
+    </w:p>
+    <w:bookmarkEnd w:id="19"/>
+    <w:p>
+      <w:pPr>
+        <w:pStyle w:val="Heading3"/>
         <w:numPr>
           <w:ilvl w:val="0"/>
-          <w:numId w:val="15"/>
+          <w:numId w:val="16"/>
         </w:numPr>
-        <w:ind w:left="360"/>
+        <w:ind w:hanging="540"/>
         <w:rPr>
           <w:rFonts w:asciiTheme="majorBidi" w:hAnsiTheme="majorBidi"/>
           <w:b/>
@@ -11223,7 +11192,6 @@
           <w:lang w:val="id-ID"/>
         </w:rPr>
       </w:pPr>
-      <w:bookmarkStart w:id="20" w:name="_Toc62569245"/>
       <w:r>
         <w:rPr>
           <w:rFonts w:asciiTheme="majorBidi" w:hAnsiTheme="majorBidi"/>
@@ -11234,125 +11202,13 @@
           <w:szCs w:val="20"/>
           <w:lang w:val="id-ID"/>
         </w:rPr>
-        <w:t>Perencanaan</w:t>
-      </w:r>
-      <w:bookmarkStart w:id="21" w:name="_Hlk60857322"/>
-      <w:r>
-        <w:rPr>
-          <w:rFonts w:asciiTheme="majorBidi" w:hAnsiTheme="majorBidi"/>
-          <w:b/>
-          <w:bCs/>
-          <w:color w:val="auto"/>
-          <w:sz w:val="20"/>
-          <w:szCs w:val="20"/>
-          <w:lang w:val="id-ID"/>
-        </w:rPr>
-        <w:t xml:space="preserve">  </w:t>
-      </w:r>
-      <w:r>
-        <w:rPr>
-          <w:rFonts w:asciiTheme="majorBidi" w:hAnsiTheme="majorBidi"/>
-          <w:b/>
-          <w:bCs/>
-          <w:color w:val="auto"/>
-          <w:sz w:val="20"/>
-          <w:szCs w:val="20"/>
-          <w:lang w:val="id-ID"/>
-        </w:rPr>
-        <w:t>Sistem</w:t>
-      </w:r>
-      <w:bookmarkEnd w:id="20"/>
-    </w:p>
-    <w:p>
-      <w:pPr>
-        <w:ind w:firstLine="360"/>
-        <w:jc w:val="both"/>
-        <w:rPr>
-          <w:sz w:val="20"/>
-          <w:szCs w:val="20"/>
-          <w:lang w:val="id-ID"/>
-        </w:rPr>
-      </w:pPr>
-      <w:r>
-        <w:rPr>
-          <w:sz w:val="20"/>
-          <w:szCs w:val="20"/>
-          <w:lang w:val="id-ID"/>
-        </w:rPr>
-        <w:t xml:space="preserve">Sistem </w:t>
-      </w:r>
-      <w:r>
-        <w:rPr>
-          <w:sz w:val="20"/>
-          <w:szCs w:val="20"/>
-          <w:lang w:val="id-ID"/>
-        </w:rPr>
-        <w:t>ini berjalan dengan</w:t>
-      </w:r>
-      <w:r>
-        <w:rPr>
-          <w:sz w:val="20"/>
-          <w:szCs w:val="20"/>
-          <w:lang w:val="id-ID"/>
-        </w:rPr>
-        <w:t xml:space="preserve"> melakukan desain terhadap game </w:t>
-      </w:r>
-      <w:r>
-        <w:rPr>
-          <w:i/>
-          <w:iCs/>
-          <w:sz w:val="20"/>
-          <w:szCs w:val="20"/>
-          <w:lang w:val="id-ID"/>
-        </w:rPr>
-        <w:t>virtual reality</w:t>
-      </w:r>
-      <w:r>
-        <w:rPr>
-          <w:sz w:val="20"/>
-          <w:szCs w:val="20"/>
-          <w:lang w:val="id-ID"/>
-        </w:rPr>
-        <w:t xml:space="preserve"> yang akan dibuat agar applikasi berjalan sesuai dengan kebutuhan pengguna. </w:t>
-      </w:r>
-    </w:p>
-    <w:p>
-      <w:pPr>
-        <w:pStyle w:val="Heading3"/>
-        <w:numPr>
-          <w:ilvl w:val="0"/>
-          <w:numId w:val="17"/>
-        </w:numPr>
-        <w:ind w:left="540"/>
-        <w:rPr>
-          <w:rFonts w:asciiTheme="majorBidi" w:hAnsiTheme="majorBidi"/>
-          <w:b/>
-          <w:bCs/>
-          <w:color w:val="auto"/>
-          <w:sz w:val="20"/>
-          <w:szCs w:val="20"/>
-          <w:lang w:val="id-ID"/>
-        </w:rPr>
-      </w:pPr>
-      <w:bookmarkStart w:id="22" w:name="_Toc62569246"/>
-      <w:r>
-        <w:rPr>
-          <w:rFonts w:asciiTheme="majorBidi" w:hAnsiTheme="majorBidi"/>
-          <w:b/>
-          <w:bCs/>
-          <w:color w:val="auto"/>
-          <w:sz w:val="20"/>
-          <w:szCs w:val="20"/>
-          <w:lang w:val="id-ID"/>
-        </w:rPr>
         <w:t>Studi Existing</w:t>
       </w:r>
-      <w:bookmarkEnd w:id="22"/>
     </w:p>
     <w:p>
       <w:pPr>
         <w:spacing w:after="0"/>
-        <w:ind w:left="180" w:right="25" w:firstLine="360"/>
+        <w:ind w:left="360" w:right="25" w:firstLine="360"/>
         <w:jc w:val="both"/>
         <w:rPr>
           <w:bCs/>
@@ -11393,8 +11249,9 @@
     </w:p>
     <w:p>
       <w:pPr>
+        <w:pStyle w:val="ListParagraph"/>
         <w:spacing w:after="0"/>
-        <w:ind w:left="180" w:right="25" w:firstLine="360"/>
+        <w:ind w:right="25"/>
         <w:jc w:val="both"/>
         <w:rPr>
           <w:bCs/>
@@ -11407,8 +11264,8 @@
     <w:p>
       <w:pPr>
         <w:spacing w:after="0"/>
-        <w:ind w:left="180" w:right="25" w:firstLine="360"/>
-        <w:jc w:val="both"/>
+        <w:ind w:right="25"/>
+        <w:jc w:val="center"/>
         <w:rPr>
           <w:bCs/>
           <w:sz w:val="20"/>
@@ -11423,16 +11280,7 @@
           <w:szCs w:val="20"/>
           <w:lang w:val="id-ID"/>
         </w:rPr>
-        <w:t xml:space="preserve">Tabel </w:t>
-      </w:r>
-      <w:r>
-        <w:rPr>
-          <w:bCs/>
-          <w:sz w:val="20"/>
-          <w:szCs w:val="20"/>
-          <w:lang w:val="id-ID"/>
-        </w:rPr>
-        <w:t>3.2 Tabel Referensi Produk</w:t>
+        <w:t>Tabel 3.2 Tabel Referensi Produk</w:t>
       </w:r>
     </w:p>
     <w:tbl>
@@ -11592,9 +11440,8 @@
                 <w:szCs w:val="20"/>
                 <w:lang w:val="id-ID"/>
               </w:rPr>
-              <w:lastRenderedPageBreak/>
               <w:drawing>
-                <wp:inline distT="0" distB="0" distL="0" distR="0" wp14:anchorId="76F09B7A" wp14:editId="1233150F">
+                <wp:inline distT="0" distB="0" distL="0" distR="0" wp14:anchorId="0676F834" wp14:editId="1D1CA6A1">
                   <wp:extent cx="2397910" cy="1348740"/>
                   <wp:effectExtent l="0" t="0" r="2540" b="3810"/>
                   <wp:docPr id="24" name="Picture 24"/>
@@ -11609,7 +11456,7 @@
                           <pic:cNvPicPr/>
                         </pic:nvPicPr>
                         <pic:blipFill>
-                          <a:blip r:embed="rId26" cstate="print">
+                          <a:blip r:embed="rId27" cstate="print">
                             <a:extLst>
                               <a:ext uri="{28A0092B-C50C-407E-A947-70E740481C1C}">
                                 <a14:useLocalDpi xmlns:a14="http://schemas.microsoft.com/office/drawing/2010/main" val="0"/>
@@ -11654,16 +11501,7 @@
                 <w:szCs w:val="18"/>
                 <w:lang w:val="id-ID"/>
               </w:rPr>
-              <w:t>Gambar xxx.</w:t>
-            </w:r>
-            <w:r>
-              <w:rPr>
-                <w:bCs/>
-                <w:sz w:val="18"/>
-                <w:szCs w:val="18"/>
-                <w:lang w:val="id-ID"/>
-              </w:rPr>
-              <w:t xml:space="preserve"> Tampilan Applikasi Sites in VR</w:t>
+              <w:t>Gambar xxx. Tampilan Applikasi Sites in VR</w:t>
             </w:r>
           </w:p>
         </w:tc>
@@ -11689,18 +11527,7 @@
                 <w:szCs w:val="20"/>
                 <w:lang w:val="id-ID"/>
               </w:rPr>
-              <w:lastRenderedPageBreak/>
-              <w:t xml:space="preserve">Virtual Tour tentang landmark dari berbagai kota bersejarah seperti Turkey, Egypt, Saudi Arabia, Syria, Morocco, dll. </w:t>
-            </w:r>
-            <w:r>
-              <w:rPr>
-                <w:bCs/>
-                <w:sz w:val="20"/>
-                <w:szCs w:val="20"/>
-                <w:lang w:val="id-ID"/>
-              </w:rPr>
-              <w:lastRenderedPageBreak/>
-              <w:t xml:space="preserve">Aplikasi ini pengguna dapat melihat arsitektur islam, mengunjungi masjid, istana, museum, situs keagamaan dan masih banyak lagi. </w:t>
+              <w:t xml:space="preserve">Virtual Tour tentang landmark dari berbagai kota bersejarah seperti Turkey, Egypt, Saudi Arabia, Syria, Morocco, dll. Aplikasi ini pengguna dapat melihat arsitektur islam, mengunjungi masjid, istana, museum, situs keagamaan dan masih banyak lagi. </w:t>
             </w:r>
           </w:p>
           <w:p>
@@ -11740,7 +11567,6 @@
                 <w:szCs w:val="20"/>
                 <w:lang w:val="id-ID"/>
               </w:rPr>
-              <w:lastRenderedPageBreak/>
               <w:t>2.</w:t>
             </w:r>
           </w:p>
@@ -11837,7 +11663,7 @@
     <w:p>
       <w:pPr>
         <w:spacing w:after="0"/>
-        <w:ind w:left="180" w:right="25" w:firstLine="360"/>
+        <w:ind w:right="25"/>
         <w:jc w:val="both"/>
         <w:rPr>
           <w:bCs/>
@@ -11849,11 +11675,123 @@
     </w:p>
     <w:p>
       <w:pPr>
-        <w:ind w:left="540"/>
-        <w:rPr>
-          <w:lang w:val="id-ID"/>
-        </w:rPr>
-      </w:pPr>
+        <w:rPr>
+          <w:sz w:val="18"/>
+          <w:szCs w:val="18"/>
+          <w:lang w:val="id-ID"/>
+        </w:rPr>
+      </w:pPr>
+    </w:p>
+    <w:p>
+      <w:pPr>
+        <w:pStyle w:val="Heading2"/>
+        <w:numPr>
+          <w:ilvl w:val="0"/>
+          <w:numId w:val="15"/>
+        </w:numPr>
+        <w:ind w:left="360"/>
+        <w:rPr>
+          <w:rFonts w:asciiTheme="majorBidi" w:hAnsiTheme="majorBidi"/>
+          <w:b/>
+          <w:bCs/>
+          <w:color w:val="auto"/>
+          <w:sz w:val="20"/>
+          <w:szCs w:val="20"/>
+          <w:lang w:val="id-ID"/>
+        </w:rPr>
+      </w:pPr>
+      <w:bookmarkStart w:id="20" w:name="_Toc62569245"/>
+      <w:r>
+        <w:rPr>
+          <w:rFonts w:asciiTheme="majorBidi" w:hAnsiTheme="majorBidi"/>
+          <w:b/>
+          <w:bCs/>
+          <w:color w:val="auto"/>
+          <w:sz w:val="20"/>
+          <w:szCs w:val="20"/>
+          <w:lang w:val="id-ID"/>
+        </w:rPr>
+        <w:t>Perencanaan</w:t>
+      </w:r>
+      <w:bookmarkStart w:id="21" w:name="_Hlk60857322"/>
+      <w:r>
+        <w:rPr>
+          <w:rFonts w:asciiTheme="majorBidi" w:hAnsiTheme="majorBidi"/>
+          <w:b/>
+          <w:bCs/>
+          <w:color w:val="auto"/>
+          <w:sz w:val="20"/>
+          <w:szCs w:val="20"/>
+          <w:lang w:val="id-ID"/>
+        </w:rPr>
+        <w:t xml:space="preserve">  </w:t>
+      </w:r>
+      <w:r>
+        <w:rPr>
+          <w:rFonts w:asciiTheme="majorBidi" w:hAnsiTheme="majorBidi"/>
+          <w:b/>
+          <w:bCs/>
+          <w:color w:val="auto"/>
+          <w:sz w:val="20"/>
+          <w:szCs w:val="20"/>
+          <w:lang w:val="id-ID"/>
+        </w:rPr>
+        <w:t>Sistem</w:t>
+      </w:r>
+      <w:bookmarkEnd w:id="20"/>
+    </w:p>
+    <w:p>
+      <w:pPr>
+        <w:ind w:firstLine="360"/>
+        <w:jc w:val="both"/>
+        <w:rPr>
+          <w:sz w:val="20"/>
+          <w:szCs w:val="20"/>
+          <w:lang w:val="id-ID"/>
+        </w:rPr>
+      </w:pPr>
+      <w:r>
+        <w:rPr>
+          <w:sz w:val="20"/>
+          <w:szCs w:val="20"/>
+          <w:lang w:val="id-ID"/>
+        </w:rPr>
+        <w:t xml:space="preserve">Sistem </w:t>
+      </w:r>
+      <w:r>
+        <w:rPr>
+          <w:sz w:val="20"/>
+          <w:szCs w:val="20"/>
+          <w:lang w:val="id-ID"/>
+        </w:rPr>
+        <w:t>ini berjalan dengan</w:t>
+      </w:r>
+      <w:r>
+        <w:rPr>
+          <w:sz w:val="20"/>
+          <w:szCs w:val="20"/>
+          <w:lang w:val="id-ID"/>
+        </w:rPr>
+        <w:t xml:space="preserve"> melakukan desain terhadap game </w:t>
+      </w:r>
+      <w:r>
+        <w:rPr>
+          <w:i/>
+          <w:iCs/>
+          <w:sz w:val="20"/>
+          <w:szCs w:val="20"/>
+          <w:lang w:val="id-ID"/>
+        </w:rPr>
+        <w:t>virtual reality</w:t>
+      </w:r>
+      <w:r>
+        <w:rPr>
+          <w:sz w:val="20"/>
+          <w:szCs w:val="20"/>
+          <w:lang w:val="id-ID"/>
+        </w:rPr>
+        <w:t xml:space="preserve"> yang akan dibuat agar applikasi berjalan sesuai dengan kebutuhan pengguna. </w:t>
+      </w:r>
     </w:p>
     <w:p>
       <w:pPr>
@@ -11873,7 +11811,7 @@
           <w:lang w:val="id-ID"/>
         </w:rPr>
       </w:pPr>
-      <w:bookmarkStart w:id="23" w:name="_Toc62569247"/>
+      <w:bookmarkStart w:id="22" w:name="_Toc62569247"/>
       <w:r>
         <w:rPr>
           <w:rFonts w:asciiTheme="majorBidi" w:hAnsiTheme="majorBidi"/>
@@ -11886,7 +11824,7 @@
         </w:rPr>
         <w:t>Perancangan Arsitektur Sistem</w:t>
       </w:r>
-      <w:bookmarkEnd w:id="23"/>
+      <w:bookmarkEnd w:id="22"/>
     </w:p>
     <w:p>
       <w:pPr>
@@ -11940,7 +11878,7 @@
           <w:lang w:val="id-ID"/>
         </w:rPr>
       </w:pPr>
-      <w:bookmarkStart w:id="24" w:name="_Toc62569248"/>
+      <w:bookmarkStart w:id="23" w:name="_Toc62569248"/>
       <w:r>
         <w:rPr>
           <w:rFonts w:asciiTheme="majorBidi" w:hAnsiTheme="majorBidi"/>
@@ -11989,7 +11927,7 @@
         </w:rPr>
         <w:t>)</w:t>
       </w:r>
-      <w:bookmarkEnd w:id="24"/>
+      <w:bookmarkEnd w:id="23"/>
     </w:p>
     <w:p>
       <w:pPr>
@@ -12029,7 +11967,7 @@
           <w:szCs w:val="20"/>
           <w:lang w:val="id-ID"/>
         </w:rPr>
-        <w:t xml:space="preserve"> Dalam gambar XXX merupakan struktur Antarmuka dari applikasi.</w:t>
+        <w:t xml:space="preserve"> Dalam gambar XXX merupakan struktur Antarmuka dari </w:t>
       </w:r>
       <w:r>
         <w:rPr>
@@ -12038,17 +11976,16 @@
           <w:szCs w:val="20"/>
           <w:lang w:val="id-ID"/>
         </w:rPr>
-        <w:t xml:space="preserve"> Dalam Tabel </w:t>
+        <w:t>game</w:t>
       </w:r>
       <w:r>
         <w:rPr>
           <w:bCs/>
-          <w:color w:val="FF0000"/>
-          <w:sz w:val="20"/>
-          <w:szCs w:val="20"/>
-          <w:lang w:val="id-ID"/>
-        </w:rPr>
-        <w:t>XXX</w:t>
+          <w:sz w:val="20"/>
+          <w:szCs w:val="20"/>
+          <w:lang w:val="id-ID"/>
+        </w:rPr>
+        <w:t>.</w:t>
       </w:r>
       <w:r>
         <w:rPr>
@@ -12057,7 +11994,77 @@
           <w:szCs w:val="20"/>
           <w:lang w:val="id-ID"/>
         </w:rPr>
+        <w:t xml:space="preserve"> Dalam Tabel</w:t>
+      </w:r>
+      <w:r>
+        <w:rPr>
+          <w:bCs/>
+          <w:sz w:val="20"/>
+          <w:szCs w:val="20"/>
+          <w:lang w:val="id-ID"/>
+        </w:rPr>
+        <w:t xml:space="preserve"> 3.3</w:t>
+      </w:r>
+      <w:r>
+        <w:rPr>
+          <w:bCs/>
+          <w:sz w:val="20"/>
+          <w:szCs w:val="20"/>
+          <w:lang w:val="id-ID"/>
+        </w:rPr>
         <w:t xml:space="preserve"> merupakan tampilan yang akan digunakan dalam layout darii applikasi. </w:t>
+      </w:r>
+    </w:p>
+    <w:p>
+      <w:pPr>
+        <w:spacing w:after="0"/>
+        <w:ind w:right="25" w:firstLine="180"/>
+        <w:rPr>
+          <w:bCs/>
+          <w:sz w:val="20"/>
+          <w:szCs w:val="20"/>
+          <w:lang w:val="id-ID"/>
+        </w:rPr>
+      </w:pPr>
+      <w:r>
+        <w:rPr>
+          <w:noProof/>
+        </w:rPr>
+        <w:drawing>
+          <wp:inline distT="0" distB="0" distL="0" distR="0" wp14:anchorId="6F58331B" wp14:editId="6FBEE8F9">
+            <wp:extent cx="3502025" cy="1358265"/>
+            <wp:effectExtent l="0" t="0" r="3175" b="0"/>
+            <wp:docPr id="16" name="Picture 16"/>
+            <wp:cNvGraphicFramePr>
+              <a:graphicFrameLocks xmlns:a="http://schemas.openxmlformats.org/drawingml/2006/main" noChangeAspect="1"/>
+            </wp:cNvGraphicFramePr>
+            <a:graphic xmlns:a="http://schemas.openxmlformats.org/drawingml/2006/main">
+              <a:graphicData uri="http://schemas.openxmlformats.org/drawingml/2006/picture">
+                <pic:pic xmlns:pic="http://schemas.openxmlformats.org/drawingml/2006/picture">
+                  <pic:nvPicPr>
+                    <pic:cNvPr id="1" name=""/>
+                    <pic:cNvPicPr/>
+                  </pic:nvPicPr>
+                  <pic:blipFill>
+                    <a:blip r:embed="rId28"/>
+                    <a:stretch>
+                      <a:fillRect/>
+                    </a:stretch>
+                  </pic:blipFill>
+                  <pic:spPr>
+                    <a:xfrm>
+                      <a:off x="0" y="0"/>
+                      <a:ext cx="3502025" cy="1358265"/>
+                    </a:xfrm>
+                    <a:prstGeom prst="rect">
+                      <a:avLst/>
+                    </a:prstGeom>
+                  </pic:spPr>
+                </pic:pic>
+              </a:graphicData>
+            </a:graphic>
+          </wp:inline>
+        </w:drawing>
       </w:r>
     </w:p>
     <w:p>
@@ -12068,74 +12075,69 @@
         <w:jc w:val="both"/>
         <w:rPr>
           <w:bCs/>
-          <w:sz w:val="20"/>
-          <w:szCs w:val="20"/>
-          <w:lang w:val="id-ID"/>
-        </w:rPr>
-      </w:pPr>
-    </w:p>
-    <w:p>
-      <w:pPr>
-        <w:pStyle w:val="ListParagraph"/>
-        <w:spacing w:after="0"/>
-        <w:ind w:left="180" w:right="25" w:firstLine="360"/>
-        <w:jc w:val="both"/>
-        <w:rPr>
-          <w:bCs/>
-          <w:sz w:val="20"/>
-          <w:szCs w:val="20"/>
-          <w:lang w:val="id-ID"/>
-        </w:rPr>
-      </w:pPr>
-    </w:p>
-    <w:p>
-      <w:pPr>
-        <w:pStyle w:val="ListParagraph"/>
-        <w:spacing w:after="0"/>
-        <w:ind w:left="180" w:right="25" w:firstLine="360"/>
-        <w:jc w:val="both"/>
+          <w:sz w:val="18"/>
+          <w:szCs w:val="18"/>
+          <w:lang w:val="id-ID"/>
+        </w:rPr>
+      </w:pPr>
+      <w:r>
         <w:rPr>
           <w:bCs/>
           <w:sz w:val="18"/>
           <w:szCs w:val="18"/>
           <w:lang w:val="id-ID"/>
         </w:rPr>
-      </w:pPr>
-      <w:r>
-        <w:rPr>
-          <w:bCs/>
+        <w:t>Gambar XXX.  Struktur Antarmuka Applikasi Garden’s Tour</w:t>
+      </w:r>
+    </w:p>
+    <w:p>
+      <w:pPr>
+        <w:rPr>
+          <w:lang w:val="id-ID"/>
+        </w:rPr>
+      </w:pPr>
+    </w:p>
+    <w:p>
+      <w:pPr>
+        <w:spacing w:after="0"/>
+        <w:jc w:val="center"/>
+        <w:rPr>
           <w:sz w:val="18"/>
           <w:szCs w:val="18"/>
           <w:lang w:val="id-ID"/>
         </w:rPr>
-        <w:t>Gambar XXX.  Struktur Antarmuka Applikasi Garden’s Tour</w:t>
-      </w:r>
-    </w:p>
-    <w:p>
-      <w:pPr>
-        <w:rPr>
-          <w:lang w:val="id-ID"/>
-        </w:rPr>
-      </w:pPr>
-    </w:p>
-    <w:p>
-      <w:pPr>
-        <w:spacing w:after="0"/>
-        <w:jc w:val="center"/>
+      </w:pPr>
+      <w:r>
         <w:rPr>
           <w:sz w:val="18"/>
           <w:szCs w:val="18"/>
           <w:lang w:val="id-ID"/>
         </w:rPr>
-      </w:pPr>
+        <w:t xml:space="preserve">Tabel </w:t>
+      </w:r>
       <w:r>
         <w:rPr>
           <w:sz w:val="18"/>
           <w:szCs w:val="18"/>
           <w:lang w:val="id-ID"/>
         </w:rPr>
-        <w:lastRenderedPageBreak/>
-        <w:t>Tabel xxx.</w:t>
+        <w:t>3.3</w:t>
+      </w:r>
+      <w:r>
+        <w:rPr>
+          <w:sz w:val="18"/>
+          <w:szCs w:val="18"/>
+          <w:lang w:val="id-ID"/>
+        </w:rPr>
+        <w:t>.</w:t>
+      </w:r>
+      <w:r>
+        <w:rPr>
+          <w:sz w:val="18"/>
+          <w:szCs w:val="18"/>
+          <w:lang w:val="id-ID"/>
+        </w:rPr>
+        <w:t xml:space="preserve"> Perancangan Antarmuka </w:t>
       </w:r>
     </w:p>
     <w:tbl>
@@ -12314,7 +12316,7 @@
                           <pic:cNvPicPr/>
                         </pic:nvPicPr>
                         <pic:blipFill>
-                          <a:blip r:embed="rId27" cstate="print">
+                          <a:blip r:embed="rId29" cstate="print">
                             <a:extLst>
                               <a:ext uri="{28A0092B-C50C-407E-A947-70E740481C1C}">
                                 <a14:useLocalDpi xmlns:a14="http://schemas.microsoft.com/office/drawing/2010/main" val="0"/>
@@ -12376,7 +12378,14 @@
               <w:rPr>
                 <w:lang w:val="id-ID"/>
               </w:rPr>
-              <w:t xml:space="preserve">Tampilan awal dalam game yang berisi judul dari game. Splash screen ini akan muncul beberapa 10 detik kemudian akan meuju ke scene selanjutnya. </w:t>
+              <w:t xml:space="preserve">Tampilan awal dalam game yang berisi judul dari game. Splash screen ini akan muncul beberapa </w:t>
+            </w:r>
+            <w:r>
+              <w:rPr>
+                <w:lang w:val="id-ID"/>
+              </w:rPr>
+              <w:lastRenderedPageBreak/>
+              <w:t xml:space="preserve">10 detik kemudian akan meuju ke scene selanjutnya. </w:t>
             </w:r>
           </w:p>
         </w:tc>
@@ -12403,6 +12412,7 @@
                 <w:szCs w:val="20"/>
                 <w:lang w:val="id-ID"/>
               </w:rPr>
+              <w:lastRenderedPageBreak/>
               <w:t xml:space="preserve">2. </w:t>
             </w:r>
           </w:p>
@@ -12458,7 +12468,7 @@
                           <pic:cNvPicPr/>
                         </pic:nvPicPr>
                         <pic:blipFill>
-                          <a:blip r:embed="rId28" cstate="print">
+                          <a:blip r:embed="rId30" cstate="print">
                             <a:extLst>
                               <a:ext uri="{28A0092B-C50C-407E-A947-70E740481C1C}">
                                 <a14:useLocalDpi xmlns:a14="http://schemas.microsoft.com/office/drawing/2010/main" val="0"/>
@@ -12523,17 +12533,7 @@
                 <w:szCs w:val="20"/>
                 <w:lang w:val="id-ID"/>
               </w:rPr>
-              <w:t xml:space="preserve">Tampilan ini berisi button start, options dan exit. Jika player menekan button “start” maka akan mulai bermain game. Jika  player menekan button “options” maka akan muncul </w:t>
-            </w:r>
-            <w:r>
-              <w:rPr>
-                <w:bCs/>
-                <w:sz w:val="20"/>
-                <w:szCs w:val="20"/>
-                <w:lang w:val="id-ID"/>
-              </w:rPr>
-              <w:lastRenderedPageBreak/>
-              <w:t>pengaturan tentang backsound dan SFX. Ketika player menekan button “Exit” maka player mengakhiri gamenya.</w:t>
+              <w:t>Tampilan ini berisi button start, options dan exit. Jika player menekan button “start” maka akan mulai bermain game. Jika  player menekan button “options” maka akan muncul pengaturan tentang backsound dan SFX. Ketika player menekan button “Exit” maka player mengakhiri gamenya.</w:t>
             </w:r>
           </w:p>
         </w:tc>
@@ -12616,7 +12616,7 @@
                           <pic:cNvPicPr/>
                         </pic:nvPicPr>
                         <pic:blipFill>
-                          <a:blip r:embed="rId29" cstate="print">
+                          <a:blip r:embed="rId31" cstate="print">
                             <a:extLst>
                               <a:ext uri="{28A0092B-C50C-407E-A947-70E740481C1C}">
                                 <a14:useLocalDpi xmlns:a14="http://schemas.microsoft.com/office/drawing/2010/main" val="0"/>
@@ -12692,21 +12692,7 @@
     </w:p>
     <w:p>
       <w:pPr>
-        <w:pStyle w:val="ListParagraph"/>
-        <w:ind w:left="180" w:right="-508" w:firstLine="27"/>
-        <w:jc w:val="both"/>
-        <w:rPr>
-          <w:bCs/>
-          <w:sz w:val="20"/>
-          <w:szCs w:val="20"/>
-          <w:lang w:val="id-ID"/>
-        </w:rPr>
-      </w:pPr>
-    </w:p>
-    <w:p>
-      <w:pPr>
-        <w:pStyle w:val="ListParagraph"/>
-        <w:ind w:left="180" w:right="-508" w:firstLine="27"/>
+        <w:ind w:right="-508"/>
         <w:jc w:val="both"/>
         <w:rPr>
           <w:bCs/>
@@ -12734,7 +12720,7 @@
           <w:lang w:val="id-ID"/>
         </w:rPr>
       </w:pPr>
-      <w:bookmarkStart w:id="25" w:name="_Toc62569249"/>
+      <w:bookmarkStart w:id="24" w:name="_Toc62569249"/>
       <w:r>
         <w:rPr>
           <w:rFonts w:asciiTheme="majorBidi" w:hAnsiTheme="majorBidi"/>
@@ -12747,7 +12733,7 @@
         </w:rPr>
         <w:t>Storyboard</w:t>
       </w:r>
-      <w:bookmarkEnd w:id="25"/>
+      <w:bookmarkEnd w:id="24"/>
     </w:p>
     <w:p>
       <w:pPr>
@@ -12765,7 +12751,31 @@
           <w:szCs w:val="20"/>
           <w:lang w:val="id-ID"/>
         </w:rPr>
-        <w:t xml:space="preserve">Storyboard yang akan dibuat merupakan perancangan daritampilan virtual tour. </w:t>
+        <w:t>Storyboard yang akan dibuat merupakan perancangan dari</w:t>
+      </w:r>
+      <w:r>
+        <w:rPr>
+          <w:sz w:val="20"/>
+          <w:szCs w:val="20"/>
+          <w:lang w:val="id-ID"/>
+        </w:rPr>
+        <w:t xml:space="preserve"> </w:t>
+      </w:r>
+      <w:r>
+        <w:rPr>
+          <w:sz w:val="20"/>
+          <w:szCs w:val="20"/>
+          <w:lang w:val="id-ID"/>
+        </w:rPr>
+        <w:t>tampilan virtual tour</w:t>
+      </w:r>
+      <w:r>
+        <w:rPr>
+          <w:sz w:val="20"/>
+          <w:szCs w:val="20"/>
+          <w:lang w:val="id-ID"/>
+        </w:rPr>
+        <w:t xml:space="preserve"> dan juga informasi yang diberikan kepadan pemain. </w:t>
       </w:r>
     </w:p>
     <w:p>
@@ -12787,7 +12797,16 @@
           <w:szCs w:val="20"/>
           <w:lang w:val="id-ID"/>
         </w:rPr>
-        <w:t>Tabel xxx</w:t>
+        <w:t xml:space="preserve">Tabel </w:t>
+      </w:r>
+      <w:r>
+        <w:rPr>
+          <w:bCs/>
+          <w:sz w:val="20"/>
+          <w:szCs w:val="20"/>
+          <w:lang w:val="id-ID"/>
+        </w:rPr>
+        <w:t>3.4. Storyboard</w:t>
       </w:r>
     </w:p>
     <w:tbl>
@@ -13050,7 +13069,6 @@
                 <w:szCs w:val="20"/>
                 <w:lang w:val="id-ID"/>
               </w:rPr>
-              <w:lastRenderedPageBreak/>
               <w:t>3.</w:t>
             </w:r>
           </w:p>
@@ -13125,7 +13143,7 @@
           <w:lang w:val="id-ID"/>
         </w:rPr>
       </w:pPr>
-      <w:bookmarkStart w:id="26" w:name="_Toc62569250"/>
+      <w:bookmarkStart w:id="25" w:name="_Toc62569250"/>
       <w:r>
         <w:rPr>
           <w:rFonts w:asciiTheme="majorBidi" w:hAnsiTheme="majorBidi"/>
@@ -13138,7 +13156,7 @@
         </w:rPr>
         <w:t>Perancangan Informasi</w:t>
       </w:r>
-      <w:bookmarkEnd w:id="26"/>
+      <w:bookmarkEnd w:id="25"/>
       <w:r>
         <w:rPr>
           <w:rFonts w:asciiTheme="majorBidi" w:hAnsiTheme="majorBidi"/>
@@ -13154,6 +13172,26 @@
     </w:p>
     <w:p>
       <w:pPr>
+        <w:pStyle w:val="ListParagraph"/>
+        <w:ind w:left="270" w:firstLine="360"/>
+        <w:jc w:val="both"/>
+        <w:rPr>
+          <w:sz w:val="20"/>
+          <w:szCs w:val="20"/>
+          <w:lang w:val="id-ID"/>
+        </w:rPr>
+      </w:pPr>
+      <w:r>
+        <w:rPr>
+          <w:sz w:val="20"/>
+          <w:szCs w:val="20"/>
+          <w:lang w:val="id-ID"/>
+        </w:rPr>
+        <w:t xml:space="preserve">Perancnagan informasi digunakan untuk memberikan </w:t>
+      </w:r>
+    </w:p>
+    <w:p>
+      <w:pPr>
         <w:rPr>
           <w:lang w:val="id-ID"/>
         </w:rPr>
@@ -13176,7 +13214,16 @@
           <w:szCs w:val="18"/>
           <w:lang w:val="id-ID"/>
         </w:rPr>
-        <w:t>Tabel xxx.</w:t>
+        <w:lastRenderedPageBreak/>
+        <w:t xml:space="preserve">Tabel </w:t>
+      </w:r>
+      <w:r>
+        <w:rPr>
+          <w:sz w:val="18"/>
+          <w:szCs w:val="18"/>
+          <w:lang w:val="id-ID"/>
+        </w:rPr>
+        <w:t xml:space="preserve">3.5. Informasi ditampilkan </w:t>
       </w:r>
     </w:p>
     <w:tbl>
@@ -13973,7 +14020,7 @@
           <w:lang w:val="id-ID"/>
         </w:rPr>
       </w:pPr>
-      <w:bookmarkStart w:id="27" w:name="_Toc62569251"/>
+      <w:bookmarkStart w:id="26" w:name="_Toc62569251"/>
       <w:r>
         <w:rPr>
           <w:rFonts w:asciiTheme="majorBidi" w:hAnsiTheme="majorBidi"/>
@@ -13986,14 +14033,33 @@
         </w:rPr>
         <w:t>Perancangan 2D Asset</w:t>
       </w:r>
-      <w:bookmarkEnd w:id="27"/>
-    </w:p>
-    <w:p>
-      <w:pPr>
-        <w:rPr>
-          <w:lang w:val="id-ID"/>
-        </w:rPr>
-      </w:pPr>
+      <w:bookmarkEnd w:id="26"/>
+    </w:p>
+    <w:p>
+      <w:pPr>
+        <w:ind w:left="540"/>
+        <w:rPr>
+          <w:sz w:val="20"/>
+          <w:szCs w:val="20"/>
+          <w:lang w:val="id-ID"/>
+        </w:rPr>
+      </w:pPr>
+      <w:r>
+        <w:rPr>
+          <w:sz w:val="20"/>
+          <w:szCs w:val="20"/>
+          <w:lang w:val="id-ID"/>
+        </w:rPr>
+        <w:t>Perancangan</w:t>
+      </w:r>
+      <w:r>
+        <w:rPr>
+          <w:sz w:val="20"/>
+          <w:szCs w:val="20"/>
+          <w:lang w:val="id-ID"/>
+        </w:rPr>
+        <w:t xml:space="preserve"> 2D Asset merupakan </w:t>
+      </w:r>
     </w:p>
     <w:p>
       <w:pPr>
@@ -14179,7 +14245,7 @@
                           <pic:cNvPicPr/>
                         </pic:nvPicPr>
                         <pic:blipFill>
-                          <a:blip r:embed="rId30" cstate="print">
+                          <a:blip r:embed="rId32" cstate="print">
                             <a:extLst>
                               <a:ext uri="{28A0092B-C50C-407E-A947-70E740481C1C}">
                                 <a14:useLocalDpi xmlns:a14="http://schemas.microsoft.com/office/drawing/2010/main" val="0"/>
@@ -14226,6 +14292,15 @@
               </w:rPr>
               <w:t>Gambar xxx.</w:t>
             </w:r>
+            <w:r>
+              <w:rPr>
+                <w:bCs/>
+                <w:sz w:val="20"/>
+                <w:szCs w:val="20"/>
+                <w:lang w:val="id-ID"/>
+              </w:rPr>
+              <w:t xml:space="preserve"> 2D Asset tanaman kunyit</w:t>
+            </w:r>
           </w:p>
         </w:tc>
         <w:tc>
@@ -14392,7 +14467,7 @@
                           <pic:cNvPicPr/>
                         </pic:nvPicPr>
                         <pic:blipFill>
-                          <a:blip r:embed="rId31" cstate="print">
+                          <a:blip r:embed="rId33" cstate="print">
                             <a:extLst>
                               <a:ext uri="{28A0092B-C50C-407E-A947-70E740481C1C}">
                                 <a14:useLocalDpi xmlns:a14="http://schemas.microsoft.com/office/drawing/2010/main" val="0"/>
@@ -14439,6 +14514,15 @@
               </w:rPr>
               <w:t xml:space="preserve">Gambar xxx. </w:t>
             </w:r>
+            <w:r>
+              <w:rPr>
+                <w:bCs/>
+                <w:sz w:val="20"/>
+                <w:szCs w:val="20"/>
+                <w:lang w:val="id-ID"/>
+              </w:rPr>
+              <w:t>2D Asset Jahe</w:t>
+            </w:r>
           </w:p>
         </w:tc>
         <w:tc>
@@ -14606,7 +14690,7 @@
                           <pic:cNvPicPr/>
                         </pic:nvPicPr>
                         <pic:blipFill>
-                          <a:blip r:embed="rId32">
+                          <a:blip r:embed="rId34">
                             <a:extLst>
                               <a:ext uri="{28A0092B-C50C-407E-A947-70E740481C1C}">
                                 <a14:useLocalDpi xmlns:a14="http://schemas.microsoft.com/office/drawing/2010/main" val="0"/>
@@ -14653,6 +14737,15 @@
               </w:rPr>
               <w:t>Gambar xxx.</w:t>
             </w:r>
+            <w:r>
+              <w:rPr>
+                <w:bCs/>
+                <w:sz w:val="20"/>
+                <w:szCs w:val="20"/>
+                <w:lang w:val="id-ID"/>
+              </w:rPr>
+              <w:t xml:space="preserve"> 2D Asset tanaman lemon</w:t>
+            </w:r>
           </w:p>
         </w:tc>
         <w:tc>
@@ -14722,7 +14815,7 @@
           <w:lang w:val="id-ID"/>
         </w:rPr>
       </w:pPr>
-      <w:bookmarkStart w:id="28" w:name="_Toc62569252"/>
+      <w:bookmarkStart w:id="27" w:name="_Toc62569252"/>
       <w:r>
         <w:rPr>
           <w:rFonts w:asciiTheme="majorBidi" w:hAnsiTheme="majorBidi"/>
@@ -14735,7 +14828,7 @@
         </w:rPr>
         <w:t>Perancangan 3D Modelling</w:t>
       </w:r>
-      <w:bookmarkEnd w:id="28"/>
+      <w:bookmarkEnd w:id="27"/>
     </w:p>
     <w:p>
       <w:pPr>
@@ -14916,7 +15009,7 @@
                           <pic:cNvPicPr/>
                         </pic:nvPicPr>
                         <pic:blipFill>
-                          <a:blip r:embed="rId33"/>
+                          <a:blip r:embed="rId35"/>
                           <a:stretch>
                             <a:fillRect/>
                           </a:stretch>
@@ -15267,7 +15360,7 @@
           <w:lang w:val="id-ID"/>
         </w:rPr>
       </w:pPr>
-      <w:bookmarkStart w:id="29" w:name="_Toc62569253"/>
+      <w:bookmarkStart w:id="28" w:name="_Toc62569253"/>
       <w:r>
         <w:rPr>
           <w:rFonts w:asciiTheme="majorBidi" w:hAnsiTheme="majorBidi"/>
@@ -15316,7 +15409,7 @@
         </w:rPr>
         <w:t xml:space="preserve"> Virtual World</w:t>
       </w:r>
-      <w:bookmarkEnd w:id="29"/>
+      <w:bookmarkEnd w:id="28"/>
     </w:p>
     <w:p>
       <w:pPr>
@@ -15800,7 +15893,7 @@
           <w:lang w:val="id-ID"/>
         </w:rPr>
       </w:pPr>
-      <w:bookmarkStart w:id="30" w:name="_Toc62569254"/>
+      <w:bookmarkStart w:id="29" w:name="_Toc62569254"/>
       <w:r>
         <w:rPr>
           <w:rFonts w:asciiTheme="majorBidi" w:hAnsiTheme="majorBidi"/>
@@ -15838,7 +15931,7 @@
         </w:rPr>
         <w:t>Pengumpulan Bahan)</w:t>
       </w:r>
-      <w:bookmarkEnd w:id="30"/>
+      <w:bookmarkEnd w:id="29"/>
     </w:p>
     <w:p>
       <w:pPr>
@@ -15858,7 +15951,7 @@
           <w:lang w:val="id-ID"/>
         </w:rPr>
       </w:pPr>
-      <w:bookmarkStart w:id="31" w:name="_Toc62569255"/>
+      <w:bookmarkStart w:id="30" w:name="_Toc62569255"/>
       <w:r>
         <w:rPr>
           <w:rFonts w:asciiTheme="majorBidi" w:hAnsiTheme="majorBidi"/>
@@ -15871,7 +15964,7 @@
         </w:rPr>
         <w:t>Pembuatan GUI</w:t>
       </w:r>
-      <w:bookmarkEnd w:id="31"/>
+      <w:bookmarkEnd w:id="30"/>
     </w:p>
     <w:p>
       <w:pPr>
@@ -16139,7 +16232,7 @@
                           <pic:cNvPicPr/>
                         </pic:nvPicPr>
                         <pic:blipFill>
-                          <a:blip r:embed="rId34" cstate="print">
+                          <a:blip r:embed="rId36" cstate="print">
                             <a:extLst>
                               <a:ext uri="{28A0092B-C50C-407E-A947-70E740481C1C}">
                                 <a14:useLocalDpi xmlns:a14="http://schemas.microsoft.com/office/drawing/2010/main" val="0"/>
@@ -16308,7 +16401,7 @@
                           <pic:cNvPicPr/>
                         </pic:nvPicPr>
                         <pic:blipFill>
-                          <a:blip r:embed="rId35" cstate="print">
+                          <a:blip r:embed="rId37" cstate="print">
                             <a:extLst>
                               <a:ext uri="{28A0092B-C50C-407E-A947-70E740481C1C}">
                                 <a14:useLocalDpi xmlns:a14="http://schemas.microsoft.com/office/drawing/2010/main" val="0"/>
@@ -16484,7 +16577,7 @@
                           <pic:cNvPicPr/>
                         </pic:nvPicPr>
                         <pic:blipFill>
-                          <a:blip r:embed="rId36" cstate="print">
+                          <a:blip r:embed="rId38" cstate="print">
                             <a:extLst>
                               <a:ext uri="{28A0092B-C50C-407E-A947-70E740481C1C}">
                                 <a14:useLocalDpi xmlns:a14="http://schemas.microsoft.com/office/drawing/2010/main" val="0"/>
@@ -16599,7 +16692,7 @@
           <w:lang w:val="id-ID"/>
         </w:rPr>
       </w:pPr>
-      <w:bookmarkStart w:id="32" w:name="_Toc62569256"/>
+      <w:bookmarkStart w:id="31" w:name="_Toc62569256"/>
       <w:r>
         <w:rPr>
           <w:rFonts w:asciiTheme="majorBidi" w:hAnsiTheme="majorBidi"/>
@@ -16624,7 +16717,7 @@
         </w:rPr>
         <w:t>3D Modelling</w:t>
       </w:r>
-      <w:bookmarkEnd w:id="32"/>
+      <w:bookmarkEnd w:id="31"/>
     </w:p>
     <w:p>
       <w:pPr>
@@ -16820,7 +16913,7 @@
                           <pic:cNvPicPr/>
                         </pic:nvPicPr>
                         <pic:blipFill>
-                          <a:blip r:embed="rId37"/>
+                          <a:blip r:embed="rId39"/>
                           <a:stretch>
                             <a:fillRect/>
                           </a:stretch>
@@ -17066,694 +17159,6 @@
                   <wp:extent cx="1602255" cy="2537460"/>
                   <wp:effectExtent l="0" t="0" r="0" b="0"/>
                   <wp:docPr id="18" name="Picture 18"/>
-                  <wp:cNvGraphicFramePr>
-                    <a:graphicFrameLocks xmlns:a="http://schemas.openxmlformats.org/drawingml/2006/main" noChangeAspect="1"/>
-                  </wp:cNvGraphicFramePr>
-                  <a:graphic xmlns:a="http://schemas.openxmlformats.org/drawingml/2006/main">
-                    <a:graphicData uri="http://schemas.openxmlformats.org/drawingml/2006/picture">
-                      <pic:pic xmlns:pic="http://schemas.openxmlformats.org/drawingml/2006/picture">
-                        <pic:nvPicPr>
-                          <pic:cNvPr id="1" name=""/>
-                          <pic:cNvPicPr/>
-                        </pic:nvPicPr>
-                        <pic:blipFill>
-                          <a:blip r:embed="rId38"/>
-                          <a:stretch>
-                            <a:fillRect/>
-                          </a:stretch>
-                        </pic:blipFill>
-                        <pic:spPr>
-                          <a:xfrm>
-                            <a:off x="0" y="0"/>
-                            <a:ext cx="1613926" cy="2555943"/>
-                          </a:xfrm>
-                          <a:prstGeom prst="rect">
-                            <a:avLst/>
-                          </a:prstGeom>
-                        </pic:spPr>
-                      </pic:pic>
-                    </a:graphicData>
-                  </a:graphic>
-                </wp:inline>
-              </w:drawing>
-            </w:r>
-          </w:p>
-          <w:p>
-            <w:pPr>
-              <w:pStyle w:val="ListParagraph"/>
-              <w:spacing w:before="240"/>
-              <w:ind w:left="0" w:right="-102"/>
-              <w:jc w:val="both"/>
-              <w:rPr>
-                <w:bCs/>
-                <w:sz w:val="18"/>
-                <w:szCs w:val="18"/>
-                <w:lang w:val="id-ID"/>
-              </w:rPr>
-            </w:pPr>
-            <w:r>
-              <w:rPr>
-                <w:bCs/>
-                <w:sz w:val="18"/>
-                <w:szCs w:val="18"/>
-                <w:lang w:val="id-ID"/>
-              </w:rPr>
-              <w:t>Gambar XXX.</w:t>
-            </w:r>
-            <w:r>
-              <w:rPr>
-                <w:bCs/>
-                <w:sz w:val="18"/>
-                <w:szCs w:val="18"/>
-                <w:lang w:val="id-ID"/>
-              </w:rPr>
-              <w:t xml:space="preserve"> 3D Model tanaman Serai</w:t>
-            </w:r>
-          </w:p>
-          <w:p>
-            <w:pPr>
-              <w:pStyle w:val="ListParagraph"/>
-              <w:spacing w:before="240"/>
-              <w:ind w:left="0" w:right="-508"/>
-              <w:jc w:val="both"/>
-              <w:rPr>
-                <w:bCs/>
-                <w:sz w:val="20"/>
-                <w:szCs w:val="20"/>
-                <w:lang w:val="id-ID"/>
-              </w:rPr>
-            </w:pPr>
-          </w:p>
-        </w:tc>
-        <w:tc>
-          <w:tcPr>
-            <w:tcW w:w="2088" w:type="dxa"/>
-          </w:tcPr>
-          <w:p>
-            <w:pPr>
-              <w:pStyle w:val="ListParagraph"/>
-              <w:spacing w:before="240"/>
-              <w:ind w:left="0" w:right="-84"/>
-              <w:jc w:val="both"/>
-              <w:rPr>
-                <w:bCs/>
-                <w:sz w:val="20"/>
-                <w:szCs w:val="20"/>
-                <w:lang w:val="id-ID"/>
-              </w:rPr>
-            </w:pPr>
-            <w:r>
-              <w:rPr>
-                <w:bCs/>
-                <w:sz w:val="20"/>
-                <w:szCs w:val="20"/>
-                <w:lang w:val="id-ID"/>
-              </w:rPr>
-              <w:t>Jahe</w:t>
-            </w:r>
-          </w:p>
-        </w:tc>
-      </w:tr>
-      <w:tr>
-        <w:trPr>
-          <w:trHeight w:val="353"/>
-        </w:trPr>
-        <w:tc>
-          <w:tcPr>
-            <w:tcW w:w="625" w:type="dxa"/>
-          </w:tcPr>
-          <w:p>
-            <w:pPr>
-              <w:pStyle w:val="ListParagraph"/>
-              <w:spacing w:before="240"/>
-              <w:ind w:left="-18" w:right="-400"/>
-              <w:rPr>
-                <w:bCs/>
-                <w:sz w:val="20"/>
-                <w:szCs w:val="20"/>
-                <w:lang w:val="id-ID"/>
-              </w:rPr>
-            </w:pPr>
-            <w:r>
-              <w:rPr>
-                <w:bCs/>
-                <w:sz w:val="20"/>
-                <w:szCs w:val="20"/>
-                <w:lang w:val="id-ID"/>
-              </w:rPr>
-              <w:t>4.</w:t>
-            </w:r>
-          </w:p>
-        </w:tc>
-        <w:tc>
-          <w:tcPr>
-            <w:tcW w:w="3240" w:type="dxa"/>
-          </w:tcPr>
-          <w:p>
-            <w:pPr>
-              <w:pStyle w:val="ListParagraph"/>
-              <w:spacing w:before="240"/>
-              <w:ind w:left="0" w:right="-400"/>
-              <w:rPr>
-                <w:bCs/>
-                <w:sz w:val="20"/>
-                <w:szCs w:val="20"/>
-                <w:lang w:val="id-ID"/>
-              </w:rPr>
-            </w:pPr>
-          </w:p>
-        </w:tc>
-        <w:tc>
-          <w:tcPr>
-            <w:tcW w:w="2088" w:type="dxa"/>
-          </w:tcPr>
-          <w:p>
-            <w:pPr>
-              <w:pStyle w:val="ListParagraph"/>
-              <w:spacing w:before="240"/>
-              <w:ind w:left="0" w:right="-84"/>
-              <w:rPr>
-                <w:bCs/>
-                <w:sz w:val="20"/>
-                <w:szCs w:val="20"/>
-                <w:lang w:val="id-ID"/>
-              </w:rPr>
-            </w:pPr>
-            <w:r>
-              <w:rPr>
-                <w:bCs/>
-                <w:sz w:val="20"/>
-                <w:szCs w:val="20"/>
-                <w:lang w:val="id-ID"/>
-              </w:rPr>
-              <w:t>Serai</w:t>
-            </w:r>
-          </w:p>
-        </w:tc>
-      </w:tr>
-      <w:tr>
-        <w:trPr>
-          <w:trHeight w:val="353"/>
-        </w:trPr>
-        <w:tc>
-          <w:tcPr>
-            <w:tcW w:w="625" w:type="dxa"/>
-          </w:tcPr>
-          <w:p>
-            <w:pPr>
-              <w:pStyle w:val="ListParagraph"/>
-              <w:spacing w:before="240"/>
-              <w:ind w:left="-18" w:right="-400"/>
-              <w:rPr>
-                <w:bCs/>
-                <w:sz w:val="20"/>
-                <w:szCs w:val="20"/>
-                <w:lang w:val="id-ID"/>
-              </w:rPr>
-            </w:pPr>
-            <w:r>
-              <w:rPr>
-                <w:bCs/>
-                <w:sz w:val="20"/>
-                <w:szCs w:val="20"/>
-                <w:lang w:val="id-ID"/>
-              </w:rPr>
-              <w:lastRenderedPageBreak/>
-              <w:t>5.</w:t>
-            </w:r>
-          </w:p>
-        </w:tc>
-        <w:tc>
-          <w:tcPr>
-            <w:tcW w:w="3240" w:type="dxa"/>
-          </w:tcPr>
-          <w:p>
-            <w:pPr>
-              <w:pStyle w:val="ListParagraph"/>
-              <w:spacing w:before="240"/>
-              <w:ind w:left="0" w:right="-102"/>
-              <w:jc w:val="center"/>
-              <w:rPr>
-                <w:bCs/>
-                <w:sz w:val="20"/>
-                <w:szCs w:val="20"/>
-                <w:lang w:val="id-ID"/>
-              </w:rPr>
-            </w:pPr>
-            <w:r>
-              <w:rPr>
-                <w:noProof/>
-              </w:rPr>
-              <w:drawing>
-                <wp:inline distT="0" distB="0" distL="0" distR="0" wp14:anchorId="3D909879" wp14:editId="15574ED5">
-                  <wp:extent cx="1651956" cy="2065020"/>
-                  <wp:effectExtent l="0" t="0" r="5715" b="0"/>
-                  <wp:docPr id="14" name="Picture 14"/>
-                  <wp:cNvGraphicFramePr>
-                    <a:graphicFrameLocks xmlns:a="http://schemas.openxmlformats.org/drawingml/2006/main" noChangeAspect="1"/>
-                  </wp:cNvGraphicFramePr>
-                  <a:graphic xmlns:a="http://schemas.openxmlformats.org/drawingml/2006/main">
-                    <a:graphicData uri="http://schemas.openxmlformats.org/drawingml/2006/picture">
-                      <pic:pic xmlns:pic="http://schemas.openxmlformats.org/drawingml/2006/picture">
-                        <pic:nvPicPr>
-                          <pic:cNvPr id="1" name=""/>
-                          <pic:cNvPicPr/>
-                        </pic:nvPicPr>
-                        <pic:blipFill>
-                          <a:blip r:embed="rId39"/>
-                          <a:stretch>
-                            <a:fillRect/>
-                          </a:stretch>
-                        </pic:blipFill>
-                        <pic:spPr>
-                          <a:xfrm>
-                            <a:off x="0" y="0"/>
-                            <a:ext cx="1661273" cy="2076666"/>
-                          </a:xfrm>
-                          <a:prstGeom prst="rect">
-                            <a:avLst/>
-                          </a:prstGeom>
-                        </pic:spPr>
-                      </pic:pic>
-                    </a:graphicData>
-                  </a:graphic>
-                </wp:inline>
-              </w:drawing>
-            </w:r>
-          </w:p>
-          <w:p>
-            <w:pPr>
-              <w:pStyle w:val="ListParagraph"/>
-              <w:spacing w:before="240"/>
-              <w:ind w:left="0" w:right="-400"/>
-              <w:rPr>
-                <w:bCs/>
-                <w:sz w:val="18"/>
-                <w:szCs w:val="18"/>
-                <w:lang w:val="id-ID"/>
-              </w:rPr>
-            </w:pPr>
-            <w:r>
-              <w:rPr>
-                <w:bCs/>
-                <w:sz w:val="18"/>
-                <w:szCs w:val="18"/>
-                <w:lang w:val="id-ID"/>
-              </w:rPr>
-              <w:t>Gambar XXX.</w:t>
-            </w:r>
-            <w:r>
-              <w:rPr>
-                <w:bCs/>
-                <w:sz w:val="18"/>
-                <w:szCs w:val="18"/>
-                <w:lang w:val="id-ID"/>
-              </w:rPr>
-              <w:t xml:space="preserve"> 3D Model Tanaman Lemon</w:t>
-            </w:r>
-          </w:p>
-        </w:tc>
-        <w:tc>
-          <w:tcPr>
-            <w:tcW w:w="2088" w:type="dxa"/>
-          </w:tcPr>
-          <w:p>
-            <w:pPr>
-              <w:pStyle w:val="ListParagraph"/>
-              <w:spacing w:before="240"/>
-              <w:ind w:left="0" w:right="-400"/>
-              <w:rPr>
-                <w:bCs/>
-                <w:sz w:val="20"/>
-                <w:szCs w:val="20"/>
-                <w:lang w:val="id-ID"/>
-              </w:rPr>
-            </w:pPr>
-            <w:r>
-              <w:rPr>
-                <w:bCs/>
-                <w:sz w:val="20"/>
-                <w:szCs w:val="20"/>
-                <w:lang w:val="id-ID"/>
-              </w:rPr>
-              <w:t>Lemon</w:t>
-            </w:r>
-          </w:p>
-        </w:tc>
-      </w:tr>
-    </w:tbl>
-    <w:p/>
-    <w:p>
-      <w:pPr>
-        <w:pStyle w:val="Heading3"/>
-        <w:numPr>
-          <w:ilvl w:val="0"/>
-          <w:numId w:val="18"/>
-        </w:numPr>
-        <w:ind w:left="180" w:firstLine="0"/>
-        <w:rPr>
-          <w:rFonts w:asciiTheme="majorBidi" w:hAnsiTheme="majorBidi"/>
-          <w:b/>
-          <w:bCs/>
-          <w:color w:val="auto"/>
-          <w:sz w:val="20"/>
-          <w:szCs w:val="20"/>
-          <w:lang w:val="en-ID"/>
-        </w:rPr>
-      </w:pPr>
-      <w:bookmarkStart w:id="33" w:name="_Toc62569257"/>
-      <w:proofErr w:type="spellStart"/>
-      <w:r>
-        <w:rPr>
-          <w:rFonts w:asciiTheme="majorBidi" w:hAnsiTheme="majorBidi"/>
-          <w:b/>
-          <w:bCs/>
-          <w:color w:val="auto"/>
-          <w:sz w:val="20"/>
-          <w:szCs w:val="20"/>
-          <w:lang w:val="en-ID"/>
-        </w:rPr>
-        <w:t>Pembuatan</w:t>
-      </w:r>
-      <w:proofErr w:type="spellEnd"/>
-      <w:r>
-        <w:rPr>
-          <w:rFonts w:asciiTheme="majorBidi" w:hAnsiTheme="majorBidi"/>
-          <w:b/>
-          <w:bCs/>
-          <w:color w:val="auto"/>
-          <w:sz w:val="20"/>
-          <w:szCs w:val="20"/>
-          <w:lang w:val="en-ID"/>
-        </w:rPr>
-        <w:t xml:space="preserve"> Virtual World</w:t>
-      </w:r>
-      <w:bookmarkEnd w:id="33"/>
-    </w:p>
-    <w:p>
-      <w:pPr>
-        <w:pStyle w:val="ListParagraph"/>
-        <w:ind w:left="1080"/>
-        <w:rPr>
-          <w:b/>
-          <w:bCs/>
-          <w:sz w:val="20"/>
-          <w:szCs w:val="20"/>
-          <w:lang w:val="en-ID"/>
-        </w:rPr>
-      </w:pPr>
-    </w:p>
-    <w:p>
-      <w:pPr>
-        <w:spacing w:after="0"/>
-        <w:ind w:right="25" w:firstLine="540"/>
-        <w:jc w:val="center"/>
-        <w:rPr>
-          <w:bCs/>
-          <w:sz w:val="20"/>
-          <w:szCs w:val="20"/>
-          <w:lang w:val="id-ID"/>
-        </w:rPr>
-      </w:pPr>
-      <w:r>
-        <w:rPr>
-          <w:bCs/>
-          <w:sz w:val="20"/>
-          <w:szCs w:val="20"/>
-          <w:lang w:val="id-ID"/>
-        </w:rPr>
-        <w:t>Tabel xxx</w:t>
-      </w:r>
-    </w:p>
-    <w:tbl>
-      <w:tblPr>
-        <w:tblStyle w:val="TableGrid"/>
-        <w:tblW w:w="6120" w:type="dxa"/>
-        <w:tblInd w:w="511" w:type="dxa"/>
-        <w:tblLook w:val="04A0" w:firstRow="1" w:lastRow="0" w:firstColumn="1" w:lastColumn="0" w:noHBand="0" w:noVBand="1"/>
-      </w:tblPr>
-      <w:tblGrid>
-        <w:gridCol w:w="537"/>
-        <w:gridCol w:w="3997"/>
-        <w:gridCol w:w="1586"/>
-      </w:tblGrid>
-      <w:tr>
-        <w:tc>
-          <w:tcPr>
-            <w:tcW w:w="540" w:type="dxa"/>
-            <w:shd w:val="clear" w:color="auto" w:fill="FFE599" w:themeFill="accent4" w:themeFillTint="66"/>
-          </w:tcPr>
-          <w:p>
-            <w:pPr>
-              <w:ind w:right="25"/>
-              <w:jc w:val="both"/>
-              <w:rPr>
-                <w:bCs/>
-                <w:sz w:val="20"/>
-                <w:szCs w:val="20"/>
-                <w:lang w:val="id-ID"/>
-              </w:rPr>
-            </w:pPr>
-            <w:r>
-              <w:rPr>
-                <w:bCs/>
-                <w:sz w:val="20"/>
-                <w:szCs w:val="20"/>
-                <w:lang w:val="id-ID"/>
-              </w:rPr>
-              <w:t xml:space="preserve">No. </w:t>
-            </w:r>
-          </w:p>
-        </w:tc>
-        <w:tc>
-          <w:tcPr>
-            <w:tcW w:w="3240" w:type="dxa"/>
-            <w:shd w:val="clear" w:color="auto" w:fill="FFE599" w:themeFill="accent4" w:themeFillTint="66"/>
-          </w:tcPr>
-          <w:p>
-            <w:pPr>
-              <w:ind w:right="25"/>
-              <w:jc w:val="both"/>
-              <w:rPr>
-                <w:bCs/>
-                <w:sz w:val="20"/>
-                <w:szCs w:val="20"/>
-                <w:lang w:val="id-ID"/>
-              </w:rPr>
-            </w:pPr>
-            <w:r>
-              <w:rPr>
-                <w:bCs/>
-                <w:sz w:val="20"/>
-                <w:szCs w:val="20"/>
-                <w:lang w:val="id-ID"/>
-              </w:rPr>
-              <w:t>Gambar</w:t>
-            </w:r>
-          </w:p>
-        </w:tc>
-        <w:tc>
-          <w:tcPr>
-            <w:tcW w:w="2340" w:type="dxa"/>
-            <w:shd w:val="clear" w:color="auto" w:fill="FFE599" w:themeFill="accent4" w:themeFillTint="66"/>
-          </w:tcPr>
-          <w:p>
-            <w:pPr>
-              <w:ind w:right="25"/>
-              <w:jc w:val="both"/>
-              <w:rPr>
-                <w:bCs/>
-                <w:sz w:val="20"/>
-                <w:szCs w:val="20"/>
-                <w:lang w:val="id-ID"/>
-              </w:rPr>
-            </w:pPr>
-            <w:r>
-              <w:rPr>
-                <w:bCs/>
-                <w:sz w:val="20"/>
-                <w:szCs w:val="20"/>
-                <w:lang w:val="id-ID"/>
-              </w:rPr>
-              <w:t xml:space="preserve">Keterangan </w:t>
-            </w:r>
-          </w:p>
-        </w:tc>
-      </w:tr>
-      <w:tr>
-        <w:tc>
-          <w:tcPr>
-            <w:tcW w:w="540" w:type="dxa"/>
-          </w:tcPr>
-          <w:p>
-            <w:pPr>
-              <w:ind w:right="25"/>
-              <w:jc w:val="both"/>
-              <w:rPr>
-                <w:bCs/>
-                <w:sz w:val="20"/>
-                <w:szCs w:val="20"/>
-                <w:lang w:val="id-ID"/>
-              </w:rPr>
-            </w:pPr>
-            <w:r>
-              <w:rPr>
-                <w:bCs/>
-                <w:sz w:val="20"/>
-                <w:szCs w:val="20"/>
-                <w:lang w:val="id-ID"/>
-              </w:rPr>
-              <w:t xml:space="preserve">1. </w:t>
-            </w:r>
-          </w:p>
-        </w:tc>
-        <w:tc>
-          <w:tcPr>
-            <w:tcW w:w="3240" w:type="dxa"/>
-          </w:tcPr>
-          <w:p>
-            <w:pPr>
-              <w:ind w:right="25"/>
-              <w:jc w:val="both"/>
-              <w:rPr>
-                <w:bCs/>
-                <w:sz w:val="20"/>
-                <w:szCs w:val="20"/>
-                <w:lang w:val="id-ID"/>
-              </w:rPr>
-            </w:pPr>
-            <w:r>
-              <w:rPr>
-                <w:noProof/>
-              </w:rPr>
-              <w:drawing>
-                <wp:inline distT="0" distB="0" distL="0" distR="0" wp14:anchorId="03224EF5" wp14:editId="563BAFEB">
-                  <wp:extent cx="2377440" cy="1910143"/>
-                  <wp:effectExtent l="0" t="0" r="3810" b="0"/>
-                  <wp:docPr id="7" name="Picture 7"/>
-                  <wp:cNvGraphicFramePr>
-                    <a:graphicFrameLocks xmlns:a="http://schemas.openxmlformats.org/drawingml/2006/main" noChangeAspect="1"/>
-                  </wp:cNvGraphicFramePr>
-                  <a:graphic xmlns:a="http://schemas.openxmlformats.org/drawingml/2006/main">
-                    <a:graphicData uri="http://schemas.openxmlformats.org/drawingml/2006/picture">
-                      <pic:pic xmlns:pic="http://schemas.openxmlformats.org/drawingml/2006/picture">
-                        <pic:nvPicPr>
-                          <pic:cNvPr id="1" name=""/>
-                          <pic:cNvPicPr/>
-                        </pic:nvPicPr>
-                        <pic:blipFill>
-                          <a:blip r:embed="rId33"/>
-                          <a:stretch>
-                            <a:fillRect/>
-                          </a:stretch>
-                        </pic:blipFill>
-                        <pic:spPr>
-                          <a:xfrm>
-                            <a:off x="0" y="0"/>
-                            <a:ext cx="2385730" cy="1916803"/>
-                          </a:xfrm>
-                          <a:prstGeom prst="rect">
-                            <a:avLst/>
-                          </a:prstGeom>
-                        </pic:spPr>
-                      </pic:pic>
-                    </a:graphicData>
-                  </a:graphic>
-                </wp:inline>
-              </w:drawing>
-            </w:r>
-          </w:p>
-          <w:p>
-            <w:pPr>
-              <w:ind w:right="25"/>
-              <w:jc w:val="both"/>
-              <w:rPr>
-                <w:bCs/>
-                <w:sz w:val="20"/>
-                <w:szCs w:val="20"/>
-                <w:lang w:val="id-ID"/>
-              </w:rPr>
-            </w:pPr>
-            <w:r>
-              <w:rPr>
-                <w:bCs/>
-                <w:sz w:val="18"/>
-                <w:szCs w:val="18"/>
-                <w:lang w:val="id-ID"/>
-              </w:rPr>
-              <w:t xml:space="preserve">Gambar xxx. </w:t>
-            </w:r>
-          </w:p>
-        </w:tc>
-        <w:tc>
-          <w:tcPr>
-            <w:tcW w:w="2340" w:type="dxa"/>
-          </w:tcPr>
-          <w:p>
-            <w:pPr>
-              <w:ind w:right="25"/>
-              <w:jc w:val="both"/>
-              <w:rPr>
-                <w:bCs/>
-                <w:sz w:val="20"/>
-                <w:szCs w:val="20"/>
-                <w:lang w:val="id-ID"/>
-              </w:rPr>
-            </w:pPr>
-            <w:r>
-              <w:rPr>
-                <w:bCs/>
-                <w:sz w:val="20"/>
-                <w:szCs w:val="20"/>
-                <w:lang w:val="id-ID"/>
-              </w:rPr>
-              <w:t>Rak Bunga</w:t>
-            </w:r>
-          </w:p>
-        </w:tc>
-      </w:tr>
-      <w:tr>
-        <w:tc>
-          <w:tcPr>
-            <w:tcW w:w="540" w:type="dxa"/>
-          </w:tcPr>
-          <w:p>
-            <w:pPr>
-              <w:ind w:right="25"/>
-              <w:jc w:val="both"/>
-              <w:rPr>
-                <w:bCs/>
-                <w:sz w:val="20"/>
-                <w:szCs w:val="20"/>
-                <w:lang w:val="id-ID"/>
-              </w:rPr>
-            </w:pPr>
-          </w:p>
-        </w:tc>
-        <w:tc>
-          <w:tcPr>
-            <w:tcW w:w="3240" w:type="dxa"/>
-          </w:tcPr>
-          <w:p>
-            <w:pPr>
-              <w:ind w:right="25"/>
-              <w:jc w:val="both"/>
-              <w:rPr>
-                <w:bCs/>
-                <w:sz w:val="20"/>
-                <w:szCs w:val="20"/>
-                <w:lang w:val="id-ID"/>
-              </w:rPr>
-            </w:pPr>
-            <w:r>
-              <w:rPr>
-                <w:noProof/>
-              </w:rPr>
-              <w:drawing>
-                <wp:inline distT="0" distB="0" distL="0" distR="0" wp14:anchorId="6E8F5947" wp14:editId="2BA4C349">
-                  <wp:extent cx="2385659" cy="1684020"/>
-                  <wp:effectExtent l="0" t="0" r="0" b="0"/>
-                  <wp:docPr id="10" name="Picture 10"/>
                   <wp:cNvGraphicFramePr>
                     <a:graphicFrameLocks xmlns:a="http://schemas.openxmlformats.org/drawingml/2006/main" noChangeAspect="1"/>
                   </wp:cNvGraphicFramePr>
@@ -17773,6 +17178,694 @@
                         <pic:spPr>
                           <a:xfrm>
                             <a:off x="0" y="0"/>
+                            <a:ext cx="1613926" cy="2555943"/>
+                          </a:xfrm>
+                          <a:prstGeom prst="rect">
+                            <a:avLst/>
+                          </a:prstGeom>
+                        </pic:spPr>
+                      </pic:pic>
+                    </a:graphicData>
+                  </a:graphic>
+                </wp:inline>
+              </w:drawing>
+            </w:r>
+          </w:p>
+          <w:p>
+            <w:pPr>
+              <w:pStyle w:val="ListParagraph"/>
+              <w:spacing w:before="240"/>
+              <w:ind w:left="0" w:right="-102"/>
+              <w:jc w:val="both"/>
+              <w:rPr>
+                <w:bCs/>
+                <w:sz w:val="18"/>
+                <w:szCs w:val="18"/>
+                <w:lang w:val="id-ID"/>
+              </w:rPr>
+            </w:pPr>
+            <w:r>
+              <w:rPr>
+                <w:bCs/>
+                <w:sz w:val="18"/>
+                <w:szCs w:val="18"/>
+                <w:lang w:val="id-ID"/>
+              </w:rPr>
+              <w:t>Gambar XXX.</w:t>
+            </w:r>
+            <w:r>
+              <w:rPr>
+                <w:bCs/>
+                <w:sz w:val="18"/>
+                <w:szCs w:val="18"/>
+                <w:lang w:val="id-ID"/>
+              </w:rPr>
+              <w:t xml:space="preserve"> 3D Model tanaman Serai</w:t>
+            </w:r>
+          </w:p>
+          <w:p>
+            <w:pPr>
+              <w:pStyle w:val="ListParagraph"/>
+              <w:spacing w:before="240"/>
+              <w:ind w:left="0" w:right="-508"/>
+              <w:jc w:val="both"/>
+              <w:rPr>
+                <w:bCs/>
+                <w:sz w:val="20"/>
+                <w:szCs w:val="20"/>
+                <w:lang w:val="id-ID"/>
+              </w:rPr>
+            </w:pPr>
+          </w:p>
+        </w:tc>
+        <w:tc>
+          <w:tcPr>
+            <w:tcW w:w="2088" w:type="dxa"/>
+          </w:tcPr>
+          <w:p>
+            <w:pPr>
+              <w:pStyle w:val="ListParagraph"/>
+              <w:spacing w:before="240"/>
+              <w:ind w:left="0" w:right="-84"/>
+              <w:jc w:val="both"/>
+              <w:rPr>
+                <w:bCs/>
+                <w:sz w:val="20"/>
+                <w:szCs w:val="20"/>
+                <w:lang w:val="id-ID"/>
+              </w:rPr>
+            </w:pPr>
+            <w:r>
+              <w:rPr>
+                <w:bCs/>
+                <w:sz w:val="20"/>
+                <w:szCs w:val="20"/>
+                <w:lang w:val="id-ID"/>
+              </w:rPr>
+              <w:t>Jahe</w:t>
+            </w:r>
+          </w:p>
+        </w:tc>
+      </w:tr>
+      <w:tr>
+        <w:trPr>
+          <w:trHeight w:val="353"/>
+        </w:trPr>
+        <w:tc>
+          <w:tcPr>
+            <w:tcW w:w="625" w:type="dxa"/>
+          </w:tcPr>
+          <w:p>
+            <w:pPr>
+              <w:pStyle w:val="ListParagraph"/>
+              <w:spacing w:before="240"/>
+              <w:ind w:left="-18" w:right="-400"/>
+              <w:rPr>
+                <w:bCs/>
+                <w:sz w:val="20"/>
+                <w:szCs w:val="20"/>
+                <w:lang w:val="id-ID"/>
+              </w:rPr>
+            </w:pPr>
+            <w:r>
+              <w:rPr>
+                <w:bCs/>
+                <w:sz w:val="20"/>
+                <w:szCs w:val="20"/>
+                <w:lang w:val="id-ID"/>
+              </w:rPr>
+              <w:t>4.</w:t>
+            </w:r>
+          </w:p>
+        </w:tc>
+        <w:tc>
+          <w:tcPr>
+            <w:tcW w:w="3240" w:type="dxa"/>
+          </w:tcPr>
+          <w:p>
+            <w:pPr>
+              <w:pStyle w:val="ListParagraph"/>
+              <w:spacing w:before="240"/>
+              <w:ind w:left="0" w:right="-400"/>
+              <w:rPr>
+                <w:bCs/>
+                <w:sz w:val="20"/>
+                <w:szCs w:val="20"/>
+                <w:lang w:val="id-ID"/>
+              </w:rPr>
+            </w:pPr>
+          </w:p>
+        </w:tc>
+        <w:tc>
+          <w:tcPr>
+            <w:tcW w:w="2088" w:type="dxa"/>
+          </w:tcPr>
+          <w:p>
+            <w:pPr>
+              <w:pStyle w:val="ListParagraph"/>
+              <w:spacing w:before="240"/>
+              <w:ind w:left="0" w:right="-84"/>
+              <w:rPr>
+                <w:bCs/>
+                <w:sz w:val="20"/>
+                <w:szCs w:val="20"/>
+                <w:lang w:val="id-ID"/>
+              </w:rPr>
+            </w:pPr>
+            <w:r>
+              <w:rPr>
+                <w:bCs/>
+                <w:sz w:val="20"/>
+                <w:szCs w:val="20"/>
+                <w:lang w:val="id-ID"/>
+              </w:rPr>
+              <w:t>Serai</w:t>
+            </w:r>
+          </w:p>
+        </w:tc>
+      </w:tr>
+      <w:tr>
+        <w:trPr>
+          <w:trHeight w:val="353"/>
+        </w:trPr>
+        <w:tc>
+          <w:tcPr>
+            <w:tcW w:w="625" w:type="dxa"/>
+          </w:tcPr>
+          <w:p>
+            <w:pPr>
+              <w:pStyle w:val="ListParagraph"/>
+              <w:spacing w:before="240"/>
+              <w:ind w:left="-18" w:right="-400"/>
+              <w:rPr>
+                <w:bCs/>
+                <w:sz w:val="20"/>
+                <w:szCs w:val="20"/>
+                <w:lang w:val="id-ID"/>
+              </w:rPr>
+            </w:pPr>
+            <w:r>
+              <w:rPr>
+                <w:bCs/>
+                <w:sz w:val="20"/>
+                <w:szCs w:val="20"/>
+                <w:lang w:val="id-ID"/>
+              </w:rPr>
+              <w:lastRenderedPageBreak/>
+              <w:t>5.</w:t>
+            </w:r>
+          </w:p>
+        </w:tc>
+        <w:tc>
+          <w:tcPr>
+            <w:tcW w:w="3240" w:type="dxa"/>
+          </w:tcPr>
+          <w:p>
+            <w:pPr>
+              <w:pStyle w:val="ListParagraph"/>
+              <w:spacing w:before="240"/>
+              <w:ind w:left="0" w:right="-102"/>
+              <w:jc w:val="center"/>
+              <w:rPr>
+                <w:bCs/>
+                <w:sz w:val="20"/>
+                <w:szCs w:val="20"/>
+                <w:lang w:val="id-ID"/>
+              </w:rPr>
+            </w:pPr>
+            <w:r>
+              <w:rPr>
+                <w:noProof/>
+              </w:rPr>
+              <w:drawing>
+                <wp:inline distT="0" distB="0" distL="0" distR="0" wp14:anchorId="3D909879" wp14:editId="15574ED5">
+                  <wp:extent cx="1651956" cy="2065020"/>
+                  <wp:effectExtent l="0" t="0" r="5715" b="0"/>
+                  <wp:docPr id="14" name="Picture 14"/>
+                  <wp:cNvGraphicFramePr>
+                    <a:graphicFrameLocks xmlns:a="http://schemas.openxmlformats.org/drawingml/2006/main" noChangeAspect="1"/>
+                  </wp:cNvGraphicFramePr>
+                  <a:graphic xmlns:a="http://schemas.openxmlformats.org/drawingml/2006/main">
+                    <a:graphicData uri="http://schemas.openxmlformats.org/drawingml/2006/picture">
+                      <pic:pic xmlns:pic="http://schemas.openxmlformats.org/drawingml/2006/picture">
+                        <pic:nvPicPr>
+                          <pic:cNvPr id="1" name=""/>
+                          <pic:cNvPicPr/>
+                        </pic:nvPicPr>
+                        <pic:blipFill>
+                          <a:blip r:embed="rId41"/>
+                          <a:stretch>
+                            <a:fillRect/>
+                          </a:stretch>
+                        </pic:blipFill>
+                        <pic:spPr>
+                          <a:xfrm>
+                            <a:off x="0" y="0"/>
+                            <a:ext cx="1661273" cy="2076666"/>
+                          </a:xfrm>
+                          <a:prstGeom prst="rect">
+                            <a:avLst/>
+                          </a:prstGeom>
+                        </pic:spPr>
+                      </pic:pic>
+                    </a:graphicData>
+                  </a:graphic>
+                </wp:inline>
+              </w:drawing>
+            </w:r>
+          </w:p>
+          <w:p>
+            <w:pPr>
+              <w:pStyle w:val="ListParagraph"/>
+              <w:spacing w:before="240"/>
+              <w:ind w:left="0" w:right="-400"/>
+              <w:rPr>
+                <w:bCs/>
+                <w:sz w:val="18"/>
+                <w:szCs w:val="18"/>
+                <w:lang w:val="id-ID"/>
+              </w:rPr>
+            </w:pPr>
+            <w:r>
+              <w:rPr>
+                <w:bCs/>
+                <w:sz w:val="18"/>
+                <w:szCs w:val="18"/>
+                <w:lang w:val="id-ID"/>
+              </w:rPr>
+              <w:t>Gambar XXX.</w:t>
+            </w:r>
+            <w:r>
+              <w:rPr>
+                <w:bCs/>
+                <w:sz w:val="18"/>
+                <w:szCs w:val="18"/>
+                <w:lang w:val="id-ID"/>
+              </w:rPr>
+              <w:t xml:space="preserve"> 3D Model Tanaman Lemon</w:t>
+            </w:r>
+          </w:p>
+        </w:tc>
+        <w:tc>
+          <w:tcPr>
+            <w:tcW w:w="2088" w:type="dxa"/>
+          </w:tcPr>
+          <w:p>
+            <w:pPr>
+              <w:pStyle w:val="ListParagraph"/>
+              <w:spacing w:before="240"/>
+              <w:ind w:left="0" w:right="-400"/>
+              <w:rPr>
+                <w:bCs/>
+                <w:sz w:val="20"/>
+                <w:szCs w:val="20"/>
+                <w:lang w:val="id-ID"/>
+              </w:rPr>
+            </w:pPr>
+            <w:r>
+              <w:rPr>
+                <w:bCs/>
+                <w:sz w:val="20"/>
+                <w:szCs w:val="20"/>
+                <w:lang w:val="id-ID"/>
+              </w:rPr>
+              <w:t>Lemon</w:t>
+            </w:r>
+          </w:p>
+        </w:tc>
+      </w:tr>
+    </w:tbl>
+    <w:p/>
+    <w:p>
+      <w:pPr>
+        <w:pStyle w:val="Heading3"/>
+        <w:numPr>
+          <w:ilvl w:val="0"/>
+          <w:numId w:val="18"/>
+        </w:numPr>
+        <w:ind w:left="180" w:firstLine="0"/>
+        <w:rPr>
+          <w:rFonts w:asciiTheme="majorBidi" w:hAnsiTheme="majorBidi"/>
+          <w:b/>
+          <w:bCs/>
+          <w:color w:val="auto"/>
+          <w:sz w:val="20"/>
+          <w:szCs w:val="20"/>
+          <w:lang w:val="en-ID"/>
+        </w:rPr>
+      </w:pPr>
+      <w:bookmarkStart w:id="32" w:name="_Toc62569257"/>
+      <w:proofErr w:type="spellStart"/>
+      <w:r>
+        <w:rPr>
+          <w:rFonts w:asciiTheme="majorBidi" w:hAnsiTheme="majorBidi"/>
+          <w:b/>
+          <w:bCs/>
+          <w:color w:val="auto"/>
+          <w:sz w:val="20"/>
+          <w:szCs w:val="20"/>
+          <w:lang w:val="en-ID"/>
+        </w:rPr>
+        <w:t>Pembuatan</w:t>
+      </w:r>
+      <w:proofErr w:type="spellEnd"/>
+      <w:r>
+        <w:rPr>
+          <w:rFonts w:asciiTheme="majorBidi" w:hAnsiTheme="majorBidi"/>
+          <w:b/>
+          <w:bCs/>
+          <w:color w:val="auto"/>
+          <w:sz w:val="20"/>
+          <w:szCs w:val="20"/>
+          <w:lang w:val="en-ID"/>
+        </w:rPr>
+        <w:t xml:space="preserve"> Virtual World</w:t>
+      </w:r>
+      <w:bookmarkEnd w:id="32"/>
+    </w:p>
+    <w:p>
+      <w:pPr>
+        <w:pStyle w:val="ListParagraph"/>
+        <w:ind w:left="1080"/>
+        <w:rPr>
+          <w:b/>
+          <w:bCs/>
+          <w:sz w:val="20"/>
+          <w:szCs w:val="20"/>
+          <w:lang w:val="en-ID"/>
+        </w:rPr>
+      </w:pPr>
+    </w:p>
+    <w:p>
+      <w:pPr>
+        <w:spacing w:after="0"/>
+        <w:ind w:right="25" w:firstLine="540"/>
+        <w:jc w:val="center"/>
+        <w:rPr>
+          <w:bCs/>
+          <w:sz w:val="20"/>
+          <w:szCs w:val="20"/>
+          <w:lang w:val="id-ID"/>
+        </w:rPr>
+      </w:pPr>
+      <w:r>
+        <w:rPr>
+          <w:bCs/>
+          <w:sz w:val="20"/>
+          <w:szCs w:val="20"/>
+          <w:lang w:val="id-ID"/>
+        </w:rPr>
+        <w:t>Tabel xxx</w:t>
+      </w:r>
+    </w:p>
+    <w:tbl>
+      <w:tblPr>
+        <w:tblStyle w:val="TableGrid"/>
+        <w:tblW w:w="6120" w:type="dxa"/>
+        <w:tblInd w:w="511" w:type="dxa"/>
+        <w:tblLook w:val="04A0" w:firstRow="1" w:lastRow="0" w:firstColumn="1" w:lastColumn="0" w:noHBand="0" w:noVBand="1"/>
+      </w:tblPr>
+      <w:tblGrid>
+        <w:gridCol w:w="537"/>
+        <w:gridCol w:w="3997"/>
+        <w:gridCol w:w="1586"/>
+      </w:tblGrid>
+      <w:tr>
+        <w:tc>
+          <w:tcPr>
+            <w:tcW w:w="540" w:type="dxa"/>
+            <w:shd w:val="clear" w:color="auto" w:fill="FFE599" w:themeFill="accent4" w:themeFillTint="66"/>
+          </w:tcPr>
+          <w:p>
+            <w:pPr>
+              <w:ind w:right="25"/>
+              <w:jc w:val="both"/>
+              <w:rPr>
+                <w:bCs/>
+                <w:sz w:val="20"/>
+                <w:szCs w:val="20"/>
+                <w:lang w:val="id-ID"/>
+              </w:rPr>
+            </w:pPr>
+            <w:r>
+              <w:rPr>
+                <w:bCs/>
+                <w:sz w:val="20"/>
+                <w:szCs w:val="20"/>
+                <w:lang w:val="id-ID"/>
+              </w:rPr>
+              <w:t xml:space="preserve">No. </w:t>
+            </w:r>
+          </w:p>
+        </w:tc>
+        <w:tc>
+          <w:tcPr>
+            <w:tcW w:w="3240" w:type="dxa"/>
+            <w:shd w:val="clear" w:color="auto" w:fill="FFE599" w:themeFill="accent4" w:themeFillTint="66"/>
+          </w:tcPr>
+          <w:p>
+            <w:pPr>
+              <w:ind w:right="25"/>
+              <w:jc w:val="both"/>
+              <w:rPr>
+                <w:bCs/>
+                <w:sz w:val="20"/>
+                <w:szCs w:val="20"/>
+                <w:lang w:val="id-ID"/>
+              </w:rPr>
+            </w:pPr>
+            <w:r>
+              <w:rPr>
+                <w:bCs/>
+                <w:sz w:val="20"/>
+                <w:szCs w:val="20"/>
+                <w:lang w:val="id-ID"/>
+              </w:rPr>
+              <w:t>Gambar</w:t>
+            </w:r>
+          </w:p>
+        </w:tc>
+        <w:tc>
+          <w:tcPr>
+            <w:tcW w:w="2340" w:type="dxa"/>
+            <w:shd w:val="clear" w:color="auto" w:fill="FFE599" w:themeFill="accent4" w:themeFillTint="66"/>
+          </w:tcPr>
+          <w:p>
+            <w:pPr>
+              <w:ind w:right="25"/>
+              <w:jc w:val="both"/>
+              <w:rPr>
+                <w:bCs/>
+                <w:sz w:val="20"/>
+                <w:szCs w:val="20"/>
+                <w:lang w:val="id-ID"/>
+              </w:rPr>
+            </w:pPr>
+            <w:r>
+              <w:rPr>
+                <w:bCs/>
+                <w:sz w:val="20"/>
+                <w:szCs w:val="20"/>
+                <w:lang w:val="id-ID"/>
+              </w:rPr>
+              <w:t xml:space="preserve">Keterangan </w:t>
+            </w:r>
+          </w:p>
+        </w:tc>
+      </w:tr>
+      <w:tr>
+        <w:tc>
+          <w:tcPr>
+            <w:tcW w:w="540" w:type="dxa"/>
+          </w:tcPr>
+          <w:p>
+            <w:pPr>
+              <w:ind w:right="25"/>
+              <w:jc w:val="both"/>
+              <w:rPr>
+                <w:bCs/>
+                <w:sz w:val="20"/>
+                <w:szCs w:val="20"/>
+                <w:lang w:val="id-ID"/>
+              </w:rPr>
+            </w:pPr>
+            <w:r>
+              <w:rPr>
+                <w:bCs/>
+                <w:sz w:val="20"/>
+                <w:szCs w:val="20"/>
+                <w:lang w:val="id-ID"/>
+              </w:rPr>
+              <w:t xml:space="preserve">1. </w:t>
+            </w:r>
+          </w:p>
+        </w:tc>
+        <w:tc>
+          <w:tcPr>
+            <w:tcW w:w="3240" w:type="dxa"/>
+          </w:tcPr>
+          <w:p>
+            <w:pPr>
+              <w:ind w:right="25"/>
+              <w:jc w:val="both"/>
+              <w:rPr>
+                <w:bCs/>
+                <w:sz w:val="20"/>
+                <w:szCs w:val="20"/>
+                <w:lang w:val="id-ID"/>
+              </w:rPr>
+            </w:pPr>
+            <w:r>
+              <w:rPr>
+                <w:noProof/>
+              </w:rPr>
+              <w:drawing>
+                <wp:inline distT="0" distB="0" distL="0" distR="0" wp14:anchorId="03224EF5" wp14:editId="563BAFEB">
+                  <wp:extent cx="2377440" cy="1910143"/>
+                  <wp:effectExtent l="0" t="0" r="3810" b="0"/>
+                  <wp:docPr id="7" name="Picture 7"/>
+                  <wp:cNvGraphicFramePr>
+                    <a:graphicFrameLocks xmlns:a="http://schemas.openxmlformats.org/drawingml/2006/main" noChangeAspect="1"/>
+                  </wp:cNvGraphicFramePr>
+                  <a:graphic xmlns:a="http://schemas.openxmlformats.org/drawingml/2006/main">
+                    <a:graphicData uri="http://schemas.openxmlformats.org/drawingml/2006/picture">
+                      <pic:pic xmlns:pic="http://schemas.openxmlformats.org/drawingml/2006/picture">
+                        <pic:nvPicPr>
+                          <pic:cNvPr id="1" name=""/>
+                          <pic:cNvPicPr/>
+                        </pic:nvPicPr>
+                        <pic:blipFill>
+                          <a:blip r:embed="rId35"/>
+                          <a:stretch>
+                            <a:fillRect/>
+                          </a:stretch>
+                        </pic:blipFill>
+                        <pic:spPr>
+                          <a:xfrm>
+                            <a:off x="0" y="0"/>
+                            <a:ext cx="2385730" cy="1916803"/>
+                          </a:xfrm>
+                          <a:prstGeom prst="rect">
+                            <a:avLst/>
+                          </a:prstGeom>
+                        </pic:spPr>
+                      </pic:pic>
+                    </a:graphicData>
+                  </a:graphic>
+                </wp:inline>
+              </w:drawing>
+            </w:r>
+          </w:p>
+          <w:p>
+            <w:pPr>
+              <w:ind w:right="25"/>
+              <w:jc w:val="both"/>
+              <w:rPr>
+                <w:bCs/>
+                <w:sz w:val="20"/>
+                <w:szCs w:val="20"/>
+                <w:lang w:val="id-ID"/>
+              </w:rPr>
+            </w:pPr>
+            <w:r>
+              <w:rPr>
+                <w:bCs/>
+                <w:sz w:val="18"/>
+                <w:szCs w:val="18"/>
+                <w:lang w:val="id-ID"/>
+              </w:rPr>
+              <w:t xml:space="preserve">Gambar xxx. </w:t>
+            </w:r>
+          </w:p>
+        </w:tc>
+        <w:tc>
+          <w:tcPr>
+            <w:tcW w:w="2340" w:type="dxa"/>
+          </w:tcPr>
+          <w:p>
+            <w:pPr>
+              <w:ind w:right="25"/>
+              <w:jc w:val="both"/>
+              <w:rPr>
+                <w:bCs/>
+                <w:sz w:val="20"/>
+                <w:szCs w:val="20"/>
+                <w:lang w:val="id-ID"/>
+              </w:rPr>
+            </w:pPr>
+            <w:r>
+              <w:rPr>
+                <w:bCs/>
+                <w:sz w:val="20"/>
+                <w:szCs w:val="20"/>
+                <w:lang w:val="id-ID"/>
+              </w:rPr>
+              <w:t>Rak Bunga</w:t>
+            </w:r>
+          </w:p>
+        </w:tc>
+      </w:tr>
+      <w:tr>
+        <w:tc>
+          <w:tcPr>
+            <w:tcW w:w="540" w:type="dxa"/>
+          </w:tcPr>
+          <w:p>
+            <w:pPr>
+              <w:ind w:right="25"/>
+              <w:jc w:val="both"/>
+              <w:rPr>
+                <w:bCs/>
+                <w:sz w:val="20"/>
+                <w:szCs w:val="20"/>
+                <w:lang w:val="id-ID"/>
+              </w:rPr>
+            </w:pPr>
+          </w:p>
+        </w:tc>
+        <w:tc>
+          <w:tcPr>
+            <w:tcW w:w="3240" w:type="dxa"/>
+          </w:tcPr>
+          <w:p>
+            <w:pPr>
+              <w:ind w:right="25"/>
+              <w:jc w:val="both"/>
+              <w:rPr>
+                <w:bCs/>
+                <w:sz w:val="20"/>
+                <w:szCs w:val="20"/>
+                <w:lang w:val="id-ID"/>
+              </w:rPr>
+            </w:pPr>
+            <w:r>
+              <w:rPr>
+                <w:noProof/>
+              </w:rPr>
+              <w:drawing>
+                <wp:inline distT="0" distB="0" distL="0" distR="0" wp14:anchorId="6E8F5947" wp14:editId="2BA4C349">
+                  <wp:extent cx="2385659" cy="1684020"/>
+                  <wp:effectExtent l="0" t="0" r="0" b="0"/>
+                  <wp:docPr id="10" name="Picture 10"/>
+                  <wp:cNvGraphicFramePr>
+                    <a:graphicFrameLocks xmlns:a="http://schemas.openxmlformats.org/drawingml/2006/main" noChangeAspect="1"/>
+                  </wp:cNvGraphicFramePr>
+                  <a:graphic xmlns:a="http://schemas.openxmlformats.org/drawingml/2006/main">
+                    <a:graphicData uri="http://schemas.openxmlformats.org/drawingml/2006/picture">
+                      <pic:pic xmlns:pic="http://schemas.openxmlformats.org/drawingml/2006/picture">
+                        <pic:nvPicPr>
+                          <pic:cNvPr id="1" name=""/>
+                          <pic:cNvPicPr/>
+                        </pic:nvPicPr>
+                        <pic:blipFill>
+                          <a:blip r:embed="rId42"/>
+                          <a:stretch>
+                            <a:fillRect/>
+                          </a:stretch>
+                        </pic:blipFill>
+                        <pic:spPr>
+                          <a:xfrm>
+                            <a:off x="0" y="0"/>
                             <a:ext cx="2412019" cy="1702627"/>
                           </a:xfrm>
                           <a:prstGeom prst="rect">
@@ -18105,7 +18198,7 @@
           <w:lang w:val="id-ID" w:eastAsia="zh-CN"/>
         </w:rPr>
       </w:pPr>
-      <w:bookmarkStart w:id="34" w:name="_Toc62569258"/>
+      <w:bookmarkStart w:id="33" w:name="_Toc62569258"/>
       <w:r>
         <w:lastRenderedPageBreak/>
         <w:t>BAB I</w:t>
@@ -18125,7 +18218,7 @@
         </w:rPr>
         <w:t>PENGUJIAN</w:t>
       </w:r>
-      <w:bookmarkEnd w:id="34"/>
+      <w:bookmarkEnd w:id="33"/>
     </w:p>
     <w:p>
       <w:pPr>
@@ -18162,7 +18255,11 @@
     <w:p>
       <w:pPr>
         <w:pStyle w:val="ListParagraph"/>
-        <w:ind w:hanging="360"/>
+        <w:tabs>
+          <w:tab w:val="left" w:pos="360"/>
+        </w:tabs>
+        <w:ind w:left="90" w:firstLine="360"/>
+        <w:jc w:val="both"/>
         <w:rPr>
           <w:sz w:val="20"/>
           <w:szCs w:val="20"/>
@@ -18177,6 +18274,29 @@
         </w:rPr>
         <w:t xml:space="preserve">Pengujian black box berfokus pada persyaratan fungsional </w:t>
       </w:r>
+      <w:r>
+        <w:rPr>
+          <w:sz w:val="20"/>
+          <w:szCs w:val="20"/>
+          <w:lang w:val="id-ID"/>
+        </w:rPr>
+        <w:t xml:space="preserve">perangkat lunak yang memungkinkan untuk memperoleh set kondisi input yang sepenuhnya akan melaksanakan persyaratan fungsional untuk sebuah program. Bentuk yang paling sederhana dari Black Box Testing adalah dengan mulai menjalankan software dan melakukan pengamatan dengan harapan mudah mengharapkan hasil yang diharapkan. </w:t>
+      </w:r>
+    </w:p>
+    <w:p>
+      <w:pPr>
+        <w:pStyle w:val="ListParagraph"/>
+        <w:tabs>
+          <w:tab w:val="left" w:pos="360"/>
+        </w:tabs>
+        <w:ind w:left="90" w:firstLine="360"/>
+        <w:jc w:val="both"/>
+        <w:rPr>
+          <w:sz w:val="20"/>
+          <w:szCs w:val="20"/>
+          <w:lang w:val="id-ID"/>
+        </w:rPr>
+      </w:pPr>
     </w:p>
     <w:p>
       <w:pPr>
@@ -18204,6 +18324,26 @@
     <w:p>
       <w:pPr>
         <w:pStyle w:val="ListParagraph"/>
+        <w:ind w:left="90" w:firstLine="450"/>
+        <w:jc w:val="both"/>
+        <w:rPr>
+          <w:sz w:val="20"/>
+          <w:szCs w:val="20"/>
+          <w:lang w:val="id-ID"/>
+        </w:rPr>
+      </w:pPr>
+      <w:r>
+        <w:rPr>
+          <w:sz w:val="20"/>
+          <w:szCs w:val="20"/>
+          <w:lang w:val="id-ID"/>
+        </w:rPr>
+        <w:t xml:space="preserve">Usability adalah atribut kualitas yang menilai betapa mudahnya user interface dari perangkat yang digunakan. Pengujian aspek usabiliuty adalah bagian besar dari usaha untuk meningkatkan profitabilitas produk. </w:t>
+      </w:r>
+    </w:p>
+    <w:p>
+      <w:pPr>
+        <w:pStyle w:val="ListParagraph"/>
         <w:numPr>
           <w:ilvl w:val="0"/>
           <w:numId w:val="26"/>
@@ -18239,9 +18379,9 @@
       </w:pPr>
     </w:p>
     <w:sectPr>
-      <w:headerReference w:type="default" r:id="rId41"/>
-      <w:footerReference w:type="even" r:id="rId42"/>
-      <w:footerReference w:type="default" r:id="rId43"/>
+      <w:headerReference w:type="default" r:id="rId43"/>
+      <w:footerReference w:type="even" r:id="rId44"/>
+      <w:footerReference w:type="default" r:id="rId45"/>
       <w:pgSz w:w="8395" w:h="11909"/>
       <w:pgMar w:top="1440" w:right="1440" w:bottom="1440" w:left="1440" w:header="720" w:footer="720" w:gutter="0"/>
       <w:cols w:space="720"/>

</xml_diff>